<commit_message>
report: modify typesetting & scenes' pictures update
</commit_message>
<xml_diff>
--- a/論文相關/結案報告-開發行動載具之數位遊戲式學習APP以輔助國小高年級學童學習數與計算.docx
+++ b/論文相關/結案報告-開發行動載具之數位遊戲式學習APP以輔助國小高年級學童學習數與計算.docx
@@ -2097,12 +2097,249 @@
           <w:tab w:val="left" w:pos="4604"/>
         </w:tabs>
         <w:rPr>
-          <w:rFonts w:ascii="標楷體" w:eastAsia="標楷體" w:hAnsi="標楷體"/>
-          <w:sz w:val="24"/>
-          <w:szCs w:val="24"/>
-          <w:lang w:eastAsia="zh-TW"/>
-        </w:rPr>
-      </w:pPr>
+          <w:rFonts w:ascii="Times New Roman" w:eastAsia="標楷體" w:hAnsi="Times New Roman" w:cs="Times New Roman"/>
+          <w:sz w:val="24"/>
+          <w:szCs w:val="24"/>
+          <w:lang w:eastAsia="zh-TW"/>
+        </w:rPr>
+      </w:pPr>
+      <w:r>
+        <w:rPr>
+          <w:rFonts w:ascii="Times New Roman" w:eastAsia="標楷體" w:hAnsi="Times New Roman" w:cs="Times New Roman" w:hint="eastAsia"/>
+          <w:sz w:val="24"/>
+          <w:szCs w:val="24"/>
+          <w:lang w:eastAsia="zh-TW"/>
+        </w:rPr>
+        <w:t>圖</w:t>
+      </w:r>
+      <w:r>
+        <w:rPr>
+          <w:rFonts w:ascii="Times New Roman" w:eastAsia="標楷體" w:hAnsi="Times New Roman" w:cs="Times New Roman" w:hint="eastAsia"/>
+          <w:sz w:val="24"/>
+          <w:szCs w:val="24"/>
+          <w:lang w:eastAsia="zh-TW"/>
+        </w:rPr>
+        <w:t>1-1</w:t>
+      </w:r>
+      <w:r>
+        <w:rPr>
+          <w:rFonts w:ascii="Times New Roman" w:eastAsia="標楷體" w:hAnsi="Times New Roman" w:cs="Times New Roman" w:hint="eastAsia"/>
+          <w:sz w:val="24"/>
+          <w:szCs w:val="24"/>
+          <w:lang w:eastAsia="zh-TW"/>
+        </w:rPr>
+        <w:t xml:space="preserve">　精心的關卡設計</w:t>
+      </w:r>
+      <w:r>
+        <w:rPr>
+          <w:rFonts w:ascii="Times New Roman" w:eastAsia="標楷體" w:hAnsi="Times New Roman" w:cs="Times New Roman" w:hint="eastAsia"/>
+          <w:sz w:val="24"/>
+          <w:szCs w:val="24"/>
+          <w:lang w:eastAsia="zh-TW"/>
+        </w:rPr>
+        <w:t>(</w:t>
+      </w:r>
+      <w:r>
+        <w:rPr>
+          <w:rFonts w:ascii="Times New Roman" w:eastAsia="標楷體" w:hAnsi="Times New Roman" w:cs="Times New Roman" w:hint="eastAsia"/>
+          <w:sz w:val="24"/>
+          <w:szCs w:val="24"/>
+          <w:lang w:eastAsia="zh-TW"/>
+        </w:rPr>
+        <w:t>以其中一個小遊戲「大家來撈魚」為例</w:t>
+      </w:r>
+      <w:r>
+        <w:rPr>
+          <w:rFonts w:ascii="Times New Roman" w:eastAsia="標楷體" w:hAnsi="Times New Roman" w:cs="Times New Roman" w:hint="eastAsia"/>
+          <w:sz w:val="24"/>
+          <w:szCs w:val="24"/>
+          <w:lang w:eastAsia="zh-TW"/>
+        </w:rPr>
+        <w:t>)</w:t>
+      </w:r>
+    </w:p>
+    <w:p>
+      <w:pPr>
+        <w:pStyle w:val="a3"/>
+        <w:tabs>
+          <w:tab w:val="left" w:pos="2550"/>
+          <w:tab w:val="left" w:pos="3990"/>
+          <w:tab w:val="left" w:pos="4604"/>
+        </w:tabs>
+        <w:rPr>
+          <w:rFonts w:ascii="Times New Roman" w:eastAsia="標楷體" w:hAnsi="Times New Roman" w:cs="Times New Roman"/>
+          <w:sz w:val="24"/>
+          <w:szCs w:val="24"/>
+          <w:lang w:eastAsia="zh-TW"/>
+        </w:rPr>
+      </w:pPr>
+      <w:r>
+        <w:rPr>
+          <w:rFonts w:ascii="Times New Roman" w:eastAsia="標楷體" w:hAnsi="Times New Roman" w:cs="Times New Roman" w:hint="eastAsia"/>
+          <w:sz w:val="24"/>
+          <w:szCs w:val="24"/>
+          <w:lang w:eastAsia="zh-TW"/>
+        </w:rPr>
+        <w:t>圖</w:t>
+      </w:r>
+      <w:r>
+        <w:rPr>
+          <w:rFonts w:ascii="Times New Roman" w:eastAsia="標楷體" w:hAnsi="Times New Roman" w:cs="Times New Roman" w:hint="eastAsia"/>
+          <w:sz w:val="24"/>
+          <w:szCs w:val="24"/>
+          <w:lang w:eastAsia="zh-TW"/>
+        </w:rPr>
+        <w:t>1-2</w:t>
+      </w:r>
+      <w:r>
+        <w:rPr>
+          <w:rFonts w:ascii="Times New Roman" w:eastAsia="標楷體" w:hAnsi="Times New Roman" w:cs="Times New Roman" w:hint="eastAsia"/>
+          <w:sz w:val="24"/>
+          <w:szCs w:val="24"/>
+          <w:lang w:eastAsia="zh-TW"/>
+        </w:rPr>
+        <w:t xml:space="preserve">　即時性回饋</w:t>
+      </w:r>
+      <w:r>
+        <w:rPr>
+          <w:rFonts w:ascii="Times New Roman" w:eastAsia="標楷體" w:hAnsi="Times New Roman" w:cs="Times New Roman" w:hint="eastAsia"/>
+          <w:sz w:val="24"/>
+          <w:szCs w:val="24"/>
+          <w:lang w:eastAsia="zh-TW"/>
+        </w:rPr>
+        <w:t>(</w:t>
+      </w:r>
+      <w:r>
+        <w:rPr>
+          <w:rFonts w:ascii="Times New Roman" w:eastAsia="標楷體" w:hAnsi="Times New Roman" w:cs="Times New Roman" w:hint="eastAsia"/>
+          <w:sz w:val="24"/>
+          <w:szCs w:val="24"/>
+          <w:lang w:eastAsia="zh-TW"/>
+        </w:rPr>
+        <w:t>以其中一個小遊戲「大家來解鎖」為例</w:t>
+      </w:r>
+      <w:r>
+        <w:rPr>
+          <w:rFonts w:ascii="Times New Roman" w:eastAsia="標楷體" w:hAnsi="Times New Roman" w:cs="Times New Roman" w:hint="eastAsia"/>
+          <w:sz w:val="24"/>
+          <w:szCs w:val="24"/>
+          <w:lang w:eastAsia="zh-TW"/>
+        </w:rPr>
+        <w:t>)</w:t>
+      </w:r>
+    </w:p>
+    <w:p>
+      <w:pPr>
+        <w:pStyle w:val="a3"/>
+        <w:tabs>
+          <w:tab w:val="left" w:pos="2550"/>
+          <w:tab w:val="left" w:pos="3990"/>
+          <w:tab w:val="left" w:pos="4604"/>
+        </w:tabs>
+        <w:rPr>
+          <w:rFonts w:ascii="Times New Roman" w:eastAsia="標楷體" w:hAnsi="Times New Roman" w:cs="Times New Roman"/>
+          <w:sz w:val="24"/>
+          <w:szCs w:val="24"/>
+          <w:lang w:eastAsia="zh-TW"/>
+        </w:rPr>
+      </w:pPr>
+      <w:r>
+        <w:rPr>
+          <w:rFonts w:ascii="Times New Roman" w:eastAsia="標楷體" w:hAnsi="Times New Roman" w:cs="Times New Roman" w:hint="eastAsia"/>
+          <w:sz w:val="24"/>
+          <w:szCs w:val="24"/>
+          <w:lang w:eastAsia="zh-TW"/>
+        </w:rPr>
+        <w:t>圖</w:t>
+      </w:r>
+      <w:r>
+        <w:rPr>
+          <w:rFonts w:ascii="Times New Roman" w:eastAsia="標楷體" w:hAnsi="Times New Roman" w:cs="Times New Roman" w:hint="eastAsia"/>
+          <w:sz w:val="24"/>
+          <w:szCs w:val="24"/>
+          <w:lang w:eastAsia="zh-TW"/>
+        </w:rPr>
+        <w:t>1-3</w:t>
+      </w:r>
+      <w:r>
+        <w:rPr>
+          <w:rFonts w:ascii="Times New Roman" w:eastAsia="標楷體" w:hAnsi="Times New Roman" w:cs="Times New Roman" w:hint="eastAsia"/>
+          <w:sz w:val="24"/>
+          <w:szCs w:val="24"/>
+          <w:lang w:eastAsia="zh-TW"/>
+        </w:rPr>
+        <w:t xml:space="preserve">　漸進式補救教學</w:t>
+      </w:r>
+    </w:p>
+    <w:p>
+      <w:pPr>
+        <w:pStyle w:val="a3"/>
+        <w:tabs>
+          <w:tab w:val="left" w:pos="2550"/>
+          <w:tab w:val="left" w:pos="3990"/>
+          <w:tab w:val="left" w:pos="4604"/>
+        </w:tabs>
+        <w:rPr>
+          <w:rFonts w:ascii="標楷體" w:eastAsia="標楷體" w:hAnsi="標楷體" w:hint="eastAsia"/>
+          <w:sz w:val="24"/>
+          <w:szCs w:val="24"/>
+          <w:lang w:eastAsia="zh-TW"/>
+        </w:rPr>
+      </w:pPr>
+      <w:r>
+        <w:rPr>
+          <w:rFonts w:ascii="Times New Roman" w:eastAsia="標楷體" w:hAnsi="Times New Roman" w:cs="Times New Roman" w:hint="eastAsia"/>
+          <w:sz w:val="24"/>
+          <w:szCs w:val="24"/>
+          <w:lang w:eastAsia="zh-TW"/>
+        </w:rPr>
+        <w:t>圖</w:t>
+      </w:r>
+      <w:r>
+        <w:rPr>
+          <w:rFonts w:ascii="Times New Roman" w:eastAsia="標楷體" w:hAnsi="Times New Roman" w:cs="Times New Roman" w:hint="eastAsia"/>
+          <w:sz w:val="24"/>
+          <w:szCs w:val="24"/>
+          <w:lang w:eastAsia="zh-TW"/>
+        </w:rPr>
+        <w:t>1-4</w:t>
+      </w:r>
+      <w:r>
+        <w:rPr>
+          <w:rFonts w:ascii="Times New Roman" w:eastAsia="標楷體" w:hAnsi="Times New Roman" w:cs="Times New Roman" w:hint="eastAsia"/>
+          <w:sz w:val="24"/>
+          <w:szCs w:val="24"/>
+          <w:lang w:eastAsia="zh-TW"/>
+        </w:rPr>
+        <w:t xml:space="preserve">　教師</w:t>
+      </w:r>
+      <w:r>
+        <w:rPr>
+          <w:rFonts w:ascii="Times New Roman" w:eastAsia="標楷體" w:hAnsi="Times New Roman" w:cs="Times New Roman" w:hint="eastAsia"/>
+          <w:sz w:val="24"/>
+          <w:szCs w:val="24"/>
+          <w:lang w:eastAsia="zh-TW"/>
+        </w:rPr>
+        <w:t>W</w:t>
+      </w:r>
+      <w:r>
+        <w:rPr>
+          <w:rFonts w:ascii="Times New Roman" w:eastAsia="標楷體" w:hAnsi="Times New Roman" w:cs="Times New Roman"/>
+          <w:sz w:val="24"/>
+          <w:szCs w:val="24"/>
+          <w:lang w:eastAsia="zh-TW"/>
+        </w:rPr>
+        <w:t>EB</w:t>
+      </w:r>
+      <w:r>
+        <w:rPr>
+          <w:rFonts w:ascii="Times New Roman" w:eastAsia="標楷體" w:hAnsi="Times New Roman" w:cs="Times New Roman" w:hint="eastAsia"/>
+          <w:sz w:val="24"/>
+          <w:szCs w:val="24"/>
+          <w:lang w:eastAsia="zh-TW"/>
+        </w:rPr>
+        <w:t>端管理系統</w:t>
+      </w:r>
     </w:p>
     <w:p>
       <w:pPr>
@@ -3984,7 +4221,115 @@
           <w:szCs w:val="24"/>
           <w:lang w:eastAsia="zh-TW"/>
         </w:rPr>
-        <w:t>，為了減少許多研究指出學童對「數與計算」單元的迷思概念，透過精心的關卡設計，將學童所學的計算觀念應用在遊戲情境之問題解決，激發學童的學習意願及興趣，即時性的回饋也可以讓學童從學習歷程中檢視自己的學習成果，在系統引導下進行漸進式的補救教學。</w:t>
+        <w:t>，為了減少許多研究指出學童對「數與計算」單元的迷思概念，透過精心的關卡設計</w:t>
+      </w:r>
+      <w:r>
+        <w:rPr>
+          <w:rFonts w:ascii="Times New Roman" w:eastAsia="標楷體" w:hAnsi="Times New Roman" w:cs="Times New Roman" w:hint="eastAsia"/>
+          <w:sz w:val="24"/>
+          <w:szCs w:val="24"/>
+          <w:lang w:eastAsia="zh-TW"/>
+        </w:rPr>
+        <w:t>(</w:t>
+      </w:r>
+      <w:r>
+        <w:rPr>
+          <w:rFonts w:ascii="Times New Roman" w:eastAsia="標楷體" w:hAnsi="Times New Roman" w:cs="Times New Roman" w:hint="eastAsia"/>
+          <w:sz w:val="24"/>
+          <w:szCs w:val="24"/>
+          <w:lang w:eastAsia="zh-TW"/>
+        </w:rPr>
+        <w:t>圖</w:t>
+      </w:r>
+      <w:r>
+        <w:rPr>
+          <w:rFonts w:ascii="Times New Roman" w:eastAsia="標楷體" w:hAnsi="Times New Roman" w:cs="Times New Roman" w:hint="eastAsia"/>
+          <w:sz w:val="24"/>
+          <w:szCs w:val="24"/>
+          <w:lang w:eastAsia="zh-TW"/>
+        </w:rPr>
+        <w:t>1-1)</w:t>
+      </w:r>
+      <w:r>
+        <w:rPr>
+          <w:rFonts w:ascii="Times New Roman" w:eastAsia="標楷體" w:hAnsi="Times New Roman" w:cs="Times New Roman" w:hint="eastAsia"/>
+          <w:sz w:val="24"/>
+          <w:szCs w:val="24"/>
+          <w:lang w:eastAsia="zh-TW"/>
+        </w:rPr>
+        <w:t>，將學童所學的計算觀念應用在遊戲情境之問題解決，激發學童的學習意願及興趣，即時性的回饋</w:t>
+      </w:r>
+      <w:r>
+        <w:rPr>
+          <w:rFonts w:ascii="Times New Roman" w:eastAsia="標楷體" w:hAnsi="Times New Roman" w:cs="Times New Roman" w:hint="eastAsia"/>
+          <w:sz w:val="24"/>
+          <w:szCs w:val="24"/>
+          <w:lang w:eastAsia="zh-TW"/>
+        </w:rPr>
+        <w:t>(</w:t>
+      </w:r>
+      <w:r>
+        <w:rPr>
+          <w:rFonts w:ascii="Times New Roman" w:eastAsia="標楷體" w:hAnsi="Times New Roman" w:cs="Times New Roman" w:hint="eastAsia"/>
+          <w:sz w:val="24"/>
+          <w:szCs w:val="24"/>
+          <w:lang w:eastAsia="zh-TW"/>
+        </w:rPr>
+        <w:t>圖</w:t>
+      </w:r>
+      <w:r>
+        <w:rPr>
+          <w:rFonts w:ascii="Times New Roman" w:eastAsia="標楷體" w:hAnsi="Times New Roman" w:cs="Times New Roman" w:hint="eastAsia"/>
+          <w:sz w:val="24"/>
+          <w:szCs w:val="24"/>
+          <w:lang w:eastAsia="zh-TW"/>
+        </w:rPr>
+        <w:t>1-2)</w:t>
+      </w:r>
+      <w:r>
+        <w:rPr>
+          <w:rFonts w:ascii="Times New Roman" w:eastAsia="標楷體" w:hAnsi="Times New Roman" w:cs="Times New Roman" w:hint="eastAsia"/>
+          <w:sz w:val="24"/>
+          <w:szCs w:val="24"/>
+          <w:lang w:eastAsia="zh-TW"/>
+        </w:rPr>
+        <w:t>也可以讓學童從學習歷程中檢視自己的學習成果，在系統引導下進行漸進式的補救教學</w:t>
+      </w:r>
+      <w:r>
+        <w:rPr>
+          <w:rFonts w:ascii="Times New Roman" w:eastAsia="標楷體" w:hAnsi="Times New Roman" w:cs="Times New Roman" w:hint="eastAsia"/>
+          <w:sz w:val="24"/>
+          <w:szCs w:val="24"/>
+          <w:lang w:eastAsia="zh-TW"/>
+        </w:rPr>
+        <w:t>(</w:t>
+      </w:r>
+      <w:r>
+        <w:rPr>
+          <w:rFonts w:ascii="Times New Roman" w:eastAsia="標楷體" w:hAnsi="Times New Roman" w:cs="Times New Roman" w:hint="eastAsia"/>
+          <w:sz w:val="24"/>
+          <w:szCs w:val="24"/>
+          <w:lang w:eastAsia="zh-TW"/>
+        </w:rPr>
+        <w:t>圖</w:t>
+      </w:r>
+      <w:r>
+        <w:rPr>
+          <w:rFonts w:ascii="Times New Roman" w:eastAsia="標楷體" w:hAnsi="Times New Roman" w:cs="Times New Roman" w:hint="eastAsia"/>
+          <w:sz w:val="24"/>
+          <w:szCs w:val="24"/>
+          <w:lang w:eastAsia="zh-TW"/>
+        </w:rPr>
+        <w:t>1-3)</w:t>
+      </w:r>
+      <w:r>
+        <w:rPr>
+          <w:rFonts w:ascii="Times New Roman" w:eastAsia="標楷體" w:hAnsi="Times New Roman" w:cs="Times New Roman" w:hint="eastAsia"/>
+          <w:sz w:val="24"/>
+          <w:szCs w:val="24"/>
+          <w:lang w:eastAsia="zh-TW"/>
+        </w:rPr>
+        <w:t>。</w:t>
       </w:r>
     </w:p>
     <w:p>
@@ -4027,7 +4372,43 @@
           <w:szCs w:val="24"/>
           <w:lang w:eastAsia="zh-TW"/>
         </w:rPr>
-        <w:t>端觀察到學生學習的成效及分析結果，了解每個學生在學習「數與計算」上的迷思概念，教師也可以在學生做題的過程得到即時的資料，如此就可以知道學生在哪些觀念的銜接上出了問題並提早解決學生的問題。</w:t>
+        <w:t>端</w:t>
+      </w:r>
+      <w:r>
+        <w:rPr>
+          <w:rFonts w:ascii="Times New Roman" w:eastAsia="標楷體" w:hAnsi="Times New Roman" w:cs="Times New Roman" w:hint="eastAsia"/>
+          <w:sz w:val="24"/>
+          <w:szCs w:val="24"/>
+          <w:lang w:eastAsia="zh-TW"/>
+        </w:rPr>
+        <w:t>(</w:t>
+      </w:r>
+      <w:r>
+        <w:rPr>
+          <w:rFonts w:ascii="Times New Roman" w:eastAsia="標楷體" w:hAnsi="Times New Roman" w:cs="Times New Roman" w:hint="eastAsia"/>
+          <w:sz w:val="24"/>
+          <w:szCs w:val="24"/>
+          <w:lang w:eastAsia="zh-TW"/>
+        </w:rPr>
+        <w:t>圖</w:t>
+      </w:r>
+      <w:r>
+        <w:rPr>
+          <w:rFonts w:ascii="Times New Roman" w:eastAsia="標楷體" w:hAnsi="Times New Roman" w:cs="Times New Roman" w:hint="eastAsia"/>
+          <w:sz w:val="24"/>
+          <w:szCs w:val="24"/>
+          <w:lang w:eastAsia="zh-TW"/>
+        </w:rPr>
+        <w:t>1-4)</w:t>
+      </w:r>
+      <w:r>
+        <w:rPr>
+          <w:rFonts w:ascii="Times New Roman" w:eastAsia="標楷體" w:hAnsi="Times New Roman" w:cs="Times New Roman" w:hint="eastAsia"/>
+          <w:sz w:val="24"/>
+          <w:szCs w:val="24"/>
+          <w:lang w:eastAsia="zh-TW"/>
+        </w:rPr>
+        <w:t>觀察到學生學習的成效及分析結果，了解每個學生在學習「數與計算」上的迷思概念，教師也可以在學生做題的過程得到即時的資料，如此就可以知道學生在哪些觀念的銜接上出了問題並提早解決學生的問題。</w:t>
       </w:r>
     </w:p>
     <w:p>
@@ -4054,63 +4435,69 @@
           <w:tab w:val="left" w:pos="3990"/>
           <w:tab w:val="left" w:pos="4604"/>
         </w:tabs>
-        <w:rPr>
-          <w:rFonts w:ascii="Times New Roman" w:eastAsia="標楷體" w:hAnsi="Times New Roman" w:cs="Times New Roman"/>
-          <w:color w:val="FF0000"/>
-          <w:sz w:val="24"/>
-          <w:szCs w:val="24"/>
-          <w:lang w:eastAsia="zh-TW"/>
-        </w:rPr>
-      </w:pPr>
-      <w:r>
-        <w:rPr>
-          <w:rFonts w:ascii="Times New Roman" w:eastAsia="標楷體" w:hAnsi="Times New Roman" w:cs="Times New Roman" w:hint="eastAsia"/>
-          <w:color w:val="FF0000"/>
-          <w:sz w:val="24"/>
-          <w:szCs w:val="24"/>
-          <w:lang w:eastAsia="zh-TW"/>
-        </w:rPr>
-        <w:t>(</w:t>
-      </w:r>
-      <w:r>
-        <w:rPr>
-          <w:rFonts w:ascii="Times New Roman" w:eastAsia="標楷體" w:hAnsi="Times New Roman" w:cs="Times New Roman" w:hint="eastAsia"/>
-          <w:color w:val="FF0000"/>
-          <w:sz w:val="24"/>
-          <w:szCs w:val="24"/>
-          <w:lang w:eastAsia="zh-TW"/>
-        </w:rPr>
-        <w:t>放</w:t>
-      </w:r>
-      <w:r>
-        <w:rPr>
-          <w:rFonts w:ascii="Times New Roman" w:eastAsia="標楷體" w:hAnsi="Times New Roman" w:cs="Times New Roman" w:hint="eastAsia"/>
-          <w:color w:val="FF0000"/>
-          <w:sz w:val="24"/>
-          <w:szCs w:val="24"/>
-          <w:lang w:eastAsia="zh-TW"/>
-        </w:rPr>
-        <w:t>幾張</w:t>
-      </w:r>
-      <w:r>
-        <w:rPr>
-          <w:rFonts w:ascii="Times New Roman" w:eastAsia="標楷體" w:hAnsi="Times New Roman" w:cs="Times New Roman" w:hint="eastAsia"/>
-          <w:color w:val="FF0000"/>
-          <w:sz w:val="24"/>
-          <w:szCs w:val="24"/>
-          <w:lang w:eastAsia="zh-TW"/>
-        </w:rPr>
-        <w:t>畫面</w:t>
-      </w:r>
-      <w:r>
-        <w:rPr>
-          <w:rFonts w:ascii="Times New Roman" w:eastAsia="標楷體" w:hAnsi="Times New Roman" w:cs="Times New Roman" w:hint="eastAsia"/>
-          <w:color w:val="FF0000"/>
-          <w:sz w:val="24"/>
-          <w:szCs w:val="24"/>
-          <w:lang w:eastAsia="zh-TW"/>
-        </w:rPr>
-        <w:t>)</w:t>
+        <w:jc w:val="center"/>
+        <w:rPr>
+          <w:rFonts w:ascii="Times New Roman" w:eastAsia="標楷體" w:hAnsi="Times New Roman" w:cs="Times New Roman"/>
+          <w:sz w:val="24"/>
+          <w:szCs w:val="24"/>
+          <w:lang w:eastAsia="zh-TW"/>
+        </w:rPr>
+      </w:pPr>
+      <w:r>
+        <w:rPr>
+          <w:rFonts w:ascii="Times New Roman" w:eastAsia="標楷體" w:hAnsi="Times New Roman" w:cs="Times New Roman"/>
+          <w:noProof/>
+          <w:sz w:val="24"/>
+          <w:szCs w:val="24"/>
+          <w:lang w:eastAsia="zh-TW"/>
+        </w:rPr>
+        <w:lastRenderedPageBreak/>
+        <w:drawing>
+          <wp:inline distT="0" distB="0" distL="0" distR="0">
+            <wp:extent cx="5508769" cy="3429000"/>
+            <wp:effectExtent l="19050" t="19050" r="0" b="0"/>
+            <wp:docPr id="4" name="圖片 4"/>
+            <wp:cNvGraphicFramePr>
+              <a:graphicFrameLocks xmlns:a="http://schemas.openxmlformats.org/drawingml/2006/main" noChangeAspect="1"/>
+            </wp:cNvGraphicFramePr>
+            <a:graphic xmlns:a="http://schemas.openxmlformats.org/drawingml/2006/main">
+              <a:graphicData uri="http://schemas.openxmlformats.org/drawingml/2006/picture">
+                <pic:pic xmlns:pic="http://schemas.openxmlformats.org/drawingml/2006/picture">
+                  <pic:nvPicPr>
+                    <pic:cNvPr id="4" name="12 game-fishing_main.png"/>
+                    <pic:cNvPicPr/>
+                  </pic:nvPicPr>
+                  <pic:blipFill>
+                    <a:blip r:embed="rId9" cstate="print">
+                      <a:extLst>
+                        <a:ext uri="{28A0092B-C50C-407E-A947-70E740481C1C}">
+                          <a14:useLocalDpi xmlns:a14="http://schemas.microsoft.com/office/drawing/2010/main" val="0"/>
+                        </a:ext>
+                      </a:extLst>
+                    </a:blip>
+                    <a:stretch>
+                      <a:fillRect/>
+                    </a:stretch>
+                  </pic:blipFill>
+                  <pic:spPr>
+                    <a:xfrm>
+                      <a:off x="0" y="0"/>
+                      <a:ext cx="5530467" cy="3442506"/>
+                    </a:xfrm>
+                    <a:prstGeom prst="rect">
+                      <a:avLst/>
+                    </a:prstGeom>
+                    <a:ln>
+                      <a:solidFill>
+                        <a:schemeClr val="tx1"/>
+                      </a:solidFill>
+                    </a:ln>
+                  </pic:spPr>
+                </pic:pic>
+              </a:graphicData>
+            </a:graphic>
+          </wp:inline>
+        </w:drawing>
       </w:r>
     </w:p>
     <w:p>
@@ -4121,13 +4508,682 @@
           <w:tab w:val="left" w:pos="3990"/>
           <w:tab w:val="left" w:pos="4604"/>
         </w:tabs>
-        <w:rPr>
-          <w:rFonts w:ascii="Times New Roman" w:eastAsia="標楷體" w:hAnsi="Times New Roman" w:cs="Times New Roman"/>
-          <w:sz w:val="24"/>
-          <w:szCs w:val="24"/>
-          <w:lang w:eastAsia="zh-TW"/>
-        </w:rPr>
-      </w:pPr>
+        <w:spacing w:beforeLines="50" w:before="120"/>
+        <w:jc w:val="center"/>
+        <w:rPr>
+          <w:rFonts w:ascii="Times New Roman" w:eastAsia="標楷體" w:hAnsi="Times New Roman" w:cs="Times New Roman"/>
+          <w:sz w:val="24"/>
+          <w:szCs w:val="24"/>
+          <w:lang w:eastAsia="zh-TW"/>
+        </w:rPr>
+      </w:pPr>
+      <w:r>
+        <w:rPr>
+          <w:rFonts w:ascii="Times New Roman" w:eastAsia="標楷體" w:hAnsi="Times New Roman" w:cs="Times New Roman" w:hint="eastAsia"/>
+          <w:sz w:val="24"/>
+          <w:szCs w:val="24"/>
+          <w:lang w:eastAsia="zh-TW"/>
+        </w:rPr>
+        <w:t>圖</w:t>
+      </w:r>
+      <w:r>
+        <w:rPr>
+          <w:rFonts w:ascii="Times New Roman" w:eastAsia="標楷體" w:hAnsi="Times New Roman" w:cs="Times New Roman" w:hint="eastAsia"/>
+          <w:sz w:val="24"/>
+          <w:szCs w:val="24"/>
+          <w:lang w:eastAsia="zh-TW"/>
+        </w:rPr>
+        <w:t>1-1</w:t>
+      </w:r>
+      <w:r>
+        <w:rPr>
+          <w:rFonts w:ascii="Times New Roman" w:eastAsia="標楷體" w:hAnsi="Times New Roman" w:cs="Times New Roman" w:hint="eastAsia"/>
+          <w:sz w:val="24"/>
+          <w:szCs w:val="24"/>
+          <w:lang w:eastAsia="zh-TW"/>
+        </w:rPr>
+        <w:t xml:space="preserve">　精心的關卡設計</w:t>
+      </w:r>
+      <w:r>
+        <w:rPr>
+          <w:rFonts w:ascii="Times New Roman" w:eastAsia="標楷體" w:hAnsi="Times New Roman" w:cs="Times New Roman" w:hint="eastAsia"/>
+          <w:sz w:val="24"/>
+          <w:szCs w:val="24"/>
+          <w:lang w:eastAsia="zh-TW"/>
+        </w:rPr>
+        <w:t>(</w:t>
+      </w:r>
+      <w:r>
+        <w:rPr>
+          <w:rFonts w:ascii="Times New Roman" w:eastAsia="標楷體" w:hAnsi="Times New Roman" w:cs="Times New Roman" w:hint="eastAsia"/>
+          <w:sz w:val="24"/>
+          <w:szCs w:val="24"/>
+          <w:lang w:eastAsia="zh-TW"/>
+        </w:rPr>
+        <w:t>以其中一個小遊戲「</w:t>
+      </w:r>
+      <w:r>
+        <w:rPr>
+          <w:rFonts w:ascii="Times New Roman" w:eastAsia="標楷體" w:hAnsi="Times New Roman" w:cs="Times New Roman" w:hint="eastAsia"/>
+          <w:sz w:val="24"/>
+          <w:szCs w:val="24"/>
+          <w:lang w:eastAsia="zh-TW"/>
+        </w:rPr>
+        <w:t>大家來撈魚</w:t>
+      </w:r>
+      <w:r>
+        <w:rPr>
+          <w:rFonts w:ascii="Times New Roman" w:eastAsia="標楷體" w:hAnsi="Times New Roman" w:cs="Times New Roman" w:hint="eastAsia"/>
+          <w:sz w:val="24"/>
+          <w:szCs w:val="24"/>
+          <w:lang w:eastAsia="zh-TW"/>
+        </w:rPr>
+        <w:t>」為例</w:t>
+      </w:r>
+      <w:r>
+        <w:rPr>
+          <w:rFonts w:ascii="Times New Roman" w:eastAsia="標楷體" w:hAnsi="Times New Roman" w:cs="Times New Roman" w:hint="eastAsia"/>
+          <w:sz w:val="24"/>
+          <w:szCs w:val="24"/>
+          <w:lang w:eastAsia="zh-TW"/>
+        </w:rPr>
+        <w:t>)</w:t>
+      </w:r>
+    </w:p>
+    <w:p>
+      <w:pPr>
+        <w:pStyle w:val="a3"/>
+        <w:tabs>
+          <w:tab w:val="left" w:pos="2550"/>
+          <w:tab w:val="left" w:pos="3990"/>
+          <w:tab w:val="left" w:pos="4604"/>
+        </w:tabs>
+        <w:jc w:val="center"/>
+        <w:rPr>
+          <w:rFonts w:ascii="Times New Roman" w:eastAsia="標楷體" w:hAnsi="Times New Roman" w:cs="Times New Roman"/>
+          <w:sz w:val="24"/>
+          <w:szCs w:val="24"/>
+          <w:lang w:eastAsia="zh-TW"/>
+        </w:rPr>
+      </w:pPr>
+    </w:p>
+    <w:p>
+      <w:pPr>
+        <w:pStyle w:val="a3"/>
+        <w:tabs>
+          <w:tab w:val="left" w:pos="2550"/>
+          <w:tab w:val="left" w:pos="3990"/>
+          <w:tab w:val="left" w:pos="4604"/>
+        </w:tabs>
+        <w:jc w:val="center"/>
+        <w:rPr>
+          <w:rFonts w:ascii="Times New Roman" w:eastAsia="標楷體" w:hAnsi="Times New Roman" w:cs="Times New Roman"/>
+          <w:sz w:val="24"/>
+          <w:szCs w:val="24"/>
+          <w:lang w:eastAsia="zh-TW"/>
+        </w:rPr>
+      </w:pPr>
+      <w:r>
+        <w:rPr>
+          <w:rFonts w:ascii="Times New Roman" w:eastAsia="標楷體" w:hAnsi="Times New Roman" w:cs="Times New Roman"/>
+          <w:noProof/>
+          <w:sz w:val="24"/>
+          <w:szCs w:val="24"/>
+          <w:lang w:eastAsia="zh-TW"/>
+        </w:rPr>
+        <w:drawing>
+          <wp:inline distT="0" distB="0" distL="0" distR="0" wp14:anchorId="48CBA1EE" wp14:editId="471005B8">
+            <wp:extent cx="5493057" cy="3442506"/>
+            <wp:effectExtent l="19050" t="19050" r="0" b="5715"/>
+            <wp:docPr id="7" name="圖片 7"/>
+            <wp:cNvGraphicFramePr>
+              <a:graphicFrameLocks xmlns:a="http://schemas.openxmlformats.org/drawingml/2006/main" noChangeAspect="1"/>
+            </wp:cNvGraphicFramePr>
+            <a:graphic xmlns:a="http://schemas.openxmlformats.org/drawingml/2006/main">
+              <a:graphicData uri="http://schemas.openxmlformats.org/drawingml/2006/picture">
+                <pic:pic xmlns:pic="http://schemas.openxmlformats.org/drawingml/2006/picture">
+                  <pic:nvPicPr>
+                    <pic:cNvPr id="4" name="12 game-fishing_main.png"/>
+                    <pic:cNvPicPr/>
+                  </pic:nvPicPr>
+                  <pic:blipFill>
+                    <a:blip r:embed="rId10" cstate="print">
+                      <a:extLst>
+                        <a:ext uri="{28A0092B-C50C-407E-A947-70E740481C1C}">
+                          <a14:useLocalDpi xmlns:a14="http://schemas.microsoft.com/office/drawing/2010/main" val="0"/>
+                        </a:ext>
+                      </a:extLst>
+                    </a:blip>
+                    <a:stretch>
+                      <a:fillRect/>
+                    </a:stretch>
+                  </pic:blipFill>
+                  <pic:spPr>
+                    <a:xfrm>
+                      <a:off x="0" y="0"/>
+                      <a:ext cx="5493057" cy="3442506"/>
+                    </a:xfrm>
+                    <a:prstGeom prst="rect">
+                      <a:avLst/>
+                    </a:prstGeom>
+                    <a:ln>
+                      <a:solidFill>
+                        <a:schemeClr val="tx1"/>
+                      </a:solidFill>
+                    </a:ln>
+                  </pic:spPr>
+                </pic:pic>
+              </a:graphicData>
+            </a:graphic>
+          </wp:inline>
+        </w:drawing>
+      </w:r>
+    </w:p>
+    <w:p>
+      <w:pPr>
+        <w:pStyle w:val="a3"/>
+        <w:tabs>
+          <w:tab w:val="left" w:pos="2550"/>
+          <w:tab w:val="left" w:pos="3990"/>
+          <w:tab w:val="left" w:pos="4604"/>
+        </w:tabs>
+        <w:spacing w:beforeLines="50" w:before="120"/>
+        <w:jc w:val="center"/>
+        <w:rPr>
+          <w:rFonts w:ascii="Times New Roman" w:eastAsia="標楷體" w:hAnsi="Times New Roman" w:cs="Times New Roman"/>
+          <w:sz w:val="24"/>
+          <w:szCs w:val="24"/>
+          <w:lang w:eastAsia="zh-TW"/>
+        </w:rPr>
+      </w:pPr>
+      <w:r>
+        <w:rPr>
+          <w:rFonts w:ascii="Times New Roman" w:eastAsia="標楷體" w:hAnsi="Times New Roman" w:cs="Times New Roman" w:hint="eastAsia"/>
+          <w:sz w:val="24"/>
+          <w:szCs w:val="24"/>
+          <w:lang w:eastAsia="zh-TW"/>
+        </w:rPr>
+        <w:t>圖</w:t>
+      </w:r>
+      <w:r>
+        <w:rPr>
+          <w:rFonts w:ascii="Times New Roman" w:eastAsia="標楷體" w:hAnsi="Times New Roman" w:cs="Times New Roman" w:hint="eastAsia"/>
+          <w:sz w:val="24"/>
+          <w:szCs w:val="24"/>
+          <w:lang w:eastAsia="zh-TW"/>
+        </w:rPr>
+        <w:t>1-</w:t>
+      </w:r>
+      <w:r>
+        <w:rPr>
+          <w:rFonts w:ascii="Times New Roman" w:eastAsia="標楷體" w:hAnsi="Times New Roman" w:cs="Times New Roman" w:hint="eastAsia"/>
+          <w:sz w:val="24"/>
+          <w:szCs w:val="24"/>
+          <w:lang w:eastAsia="zh-TW"/>
+        </w:rPr>
+        <w:t>2</w:t>
+      </w:r>
+      <w:r>
+        <w:rPr>
+          <w:rFonts w:ascii="Times New Roman" w:eastAsia="標楷體" w:hAnsi="Times New Roman" w:cs="Times New Roman" w:hint="eastAsia"/>
+          <w:sz w:val="24"/>
+          <w:szCs w:val="24"/>
+          <w:lang w:eastAsia="zh-TW"/>
+        </w:rPr>
+        <w:t xml:space="preserve">　</w:t>
+      </w:r>
+      <w:r>
+        <w:rPr>
+          <w:rFonts w:ascii="Times New Roman" w:eastAsia="標楷體" w:hAnsi="Times New Roman" w:cs="Times New Roman" w:hint="eastAsia"/>
+          <w:sz w:val="24"/>
+          <w:szCs w:val="24"/>
+          <w:lang w:eastAsia="zh-TW"/>
+        </w:rPr>
+        <w:t>即時性回饋</w:t>
+      </w:r>
+      <w:r>
+        <w:rPr>
+          <w:rFonts w:ascii="Times New Roman" w:eastAsia="標楷體" w:hAnsi="Times New Roman" w:cs="Times New Roman" w:hint="eastAsia"/>
+          <w:sz w:val="24"/>
+          <w:szCs w:val="24"/>
+          <w:lang w:eastAsia="zh-TW"/>
+        </w:rPr>
+        <w:t>(</w:t>
+      </w:r>
+      <w:r>
+        <w:rPr>
+          <w:rFonts w:ascii="Times New Roman" w:eastAsia="標楷體" w:hAnsi="Times New Roman" w:cs="Times New Roman" w:hint="eastAsia"/>
+          <w:sz w:val="24"/>
+          <w:szCs w:val="24"/>
+          <w:lang w:eastAsia="zh-TW"/>
+        </w:rPr>
+        <w:t>以其中一個小遊戲「</w:t>
+      </w:r>
+      <w:r>
+        <w:rPr>
+          <w:rFonts w:ascii="Times New Roman" w:eastAsia="標楷體" w:hAnsi="Times New Roman" w:cs="Times New Roman" w:hint="eastAsia"/>
+          <w:sz w:val="24"/>
+          <w:szCs w:val="24"/>
+          <w:lang w:eastAsia="zh-TW"/>
+        </w:rPr>
+        <w:t>大家來解鎖</w:t>
+      </w:r>
+      <w:r>
+        <w:rPr>
+          <w:rFonts w:ascii="Times New Roman" w:eastAsia="標楷體" w:hAnsi="Times New Roman" w:cs="Times New Roman" w:hint="eastAsia"/>
+          <w:sz w:val="24"/>
+          <w:szCs w:val="24"/>
+          <w:lang w:eastAsia="zh-TW"/>
+        </w:rPr>
+        <w:t>」為例</w:t>
+      </w:r>
+      <w:r>
+        <w:rPr>
+          <w:rFonts w:ascii="Times New Roman" w:eastAsia="標楷體" w:hAnsi="Times New Roman" w:cs="Times New Roman" w:hint="eastAsia"/>
+          <w:sz w:val="24"/>
+          <w:szCs w:val="24"/>
+          <w:lang w:eastAsia="zh-TW"/>
+        </w:rPr>
+        <w:t>)</w:t>
+      </w:r>
+    </w:p>
+    <w:p>
+      <w:pPr>
+        <w:pStyle w:val="a3"/>
+        <w:tabs>
+          <w:tab w:val="left" w:pos="2550"/>
+          <w:tab w:val="left" w:pos="3990"/>
+          <w:tab w:val="left" w:pos="4604"/>
+        </w:tabs>
+        <w:jc w:val="center"/>
+        <w:rPr>
+          <w:rFonts w:ascii="Times New Roman" w:eastAsia="標楷體" w:hAnsi="Times New Roman" w:cs="Times New Roman"/>
+          <w:sz w:val="24"/>
+          <w:szCs w:val="24"/>
+          <w:lang w:eastAsia="zh-TW"/>
+        </w:rPr>
+      </w:pPr>
+    </w:p>
+    <w:p>
+      <w:pPr>
+        <w:rPr>
+          <w:rFonts w:ascii="Times New Roman" w:eastAsia="標楷體" w:hAnsi="Times New Roman" w:cs="Times New Roman"/>
+          <w:sz w:val="24"/>
+          <w:szCs w:val="24"/>
+          <w:lang w:eastAsia="zh-TW"/>
+        </w:rPr>
+      </w:pPr>
+      <w:r>
+        <w:rPr>
+          <w:rFonts w:ascii="Times New Roman" w:eastAsia="標楷體" w:hAnsi="Times New Roman" w:cs="Times New Roman"/>
+          <w:sz w:val="24"/>
+          <w:szCs w:val="24"/>
+          <w:lang w:eastAsia="zh-TW"/>
+        </w:rPr>
+        <w:br w:type="page"/>
+      </w:r>
+    </w:p>
+    <w:p>
+      <w:pPr>
+        <w:pStyle w:val="a3"/>
+        <w:tabs>
+          <w:tab w:val="left" w:pos="2550"/>
+          <w:tab w:val="left" w:pos="3990"/>
+          <w:tab w:val="left" w:pos="4604"/>
+        </w:tabs>
+        <w:jc w:val="center"/>
+        <w:rPr>
+          <w:rFonts w:ascii="Times New Roman" w:eastAsia="標楷體" w:hAnsi="Times New Roman" w:cs="Times New Roman"/>
+          <w:sz w:val="24"/>
+          <w:szCs w:val="24"/>
+          <w:lang w:eastAsia="zh-TW"/>
+        </w:rPr>
+      </w:pPr>
+      <w:r>
+        <w:rPr>
+          <w:rFonts w:ascii="Times New Roman" w:eastAsia="標楷體" w:hAnsi="Times New Roman" w:cs="Times New Roman"/>
+          <w:noProof/>
+          <w:sz w:val="24"/>
+          <w:szCs w:val="24"/>
+          <w:lang w:eastAsia="zh-TW"/>
+        </w:rPr>
+        <w:lastRenderedPageBreak/>
+        <w:drawing>
+          <wp:inline distT="0" distB="0" distL="0" distR="0" wp14:anchorId="66C3E62F" wp14:editId="046283ED">
+            <wp:extent cx="5508724" cy="3442506"/>
+            <wp:effectExtent l="19050" t="19050" r="0" b="5715"/>
+            <wp:docPr id="9" name="圖片 9"/>
+            <wp:cNvGraphicFramePr>
+              <a:graphicFrameLocks xmlns:a="http://schemas.openxmlformats.org/drawingml/2006/main" noChangeAspect="1"/>
+            </wp:cNvGraphicFramePr>
+            <a:graphic xmlns:a="http://schemas.openxmlformats.org/drawingml/2006/main">
+              <a:graphicData uri="http://schemas.openxmlformats.org/drawingml/2006/picture">
+                <pic:pic xmlns:pic="http://schemas.openxmlformats.org/drawingml/2006/picture">
+                  <pic:nvPicPr>
+                    <pic:cNvPr id="4" name="12 game-fishing_main.png"/>
+                    <pic:cNvPicPr/>
+                  </pic:nvPicPr>
+                  <pic:blipFill>
+                    <a:blip r:embed="rId11" cstate="print">
+                      <a:extLst>
+                        <a:ext uri="{28A0092B-C50C-407E-A947-70E740481C1C}">
+                          <a14:useLocalDpi xmlns:a14="http://schemas.microsoft.com/office/drawing/2010/main" val="0"/>
+                        </a:ext>
+                      </a:extLst>
+                    </a:blip>
+                    <a:stretch>
+                      <a:fillRect/>
+                    </a:stretch>
+                  </pic:blipFill>
+                  <pic:spPr>
+                    <a:xfrm>
+                      <a:off x="0" y="0"/>
+                      <a:ext cx="5508724" cy="3442506"/>
+                    </a:xfrm>
+                    <a:prstGeom prst="rect">
+                      <a:avLst/>
+                    </a:prstGeom>
+                    <a:ln>
+                      <a:solidFill>
+                        <a:schemeClr val="tx1"/>
+                      </a:solidFill>
+                    </a:ln>
+                  </pic:spPr>
+                </pic:pic>
+              </a:graphicData>
+            </a:graphic>
+          </wp:inline>
+        </w:drawing>
+      </w:r>
+    </w:p>
+    <w:p>
+      <w:pPr>
+        <w:pStyle w:val="a3"/>
+        <w:tabs>
+          <w:tab w:val="left" w:pos="2550"/>
+          <w:tab w:val="left" w:pos="3990"/>
+          <w:tab w:val="left" w:pos="4604"/>
+        </w:tabs>
+        <w:spacing w:beforeLines="50" w:before="120"/>
+        <w:jc w:val="center"/>
+        <w:rPr>
+          <w:rFonts w:ascii="Times New Roman" w:eastAsia="標楷體" w:hAnsi="Times New Roman" w:cs="Times New Roman"/>
+          <w:sz w:val="24"/>
+          <w:szCs w:val="24"/>
+          <w:lang w:eastAsia="zh-TW"/>
+        </w:rPr>
+      </w:pPr>
+      <w:r>
+        <w:rPr>
+          <w:rFonts w:ascii="Times New Roman" w:eastAsia="標楷體" w:hAnsi="Times New Roman" w:cs="Times New Roman" w:hint="eastAsia"/>
+          <w:sz w:val="24"/>
+          <w:szCs w:val="24"/>
+          <w:lang w:eastAsia="zh-TW"/>
+        </w:rPr>
+        <w:t>圖</w:t>
+      </w:r>
+      <w:r>
+        <w:rPr>
+          <w:rFonts w:ascii="Times New Roman" w:eastAsia="標楷體" w:hAnsi="Times New Roman" w:cs="Times New Roman" w:hint="eastAsia"/>
+          <w:sz w:val="24"/>
+          <w:szCs w:val="24"/>
+          <w:lang w:eastAsia="zh-TW"/>
+        </w:rPr>
+        <w:t>1-</w:t>
+      </w:r>
+      <w:r>
+        <w:rPr>
+          <w:rFonts w:ascii="Times New Roman" w:eastAsia="標楷體" w:hAnsi="Times New Roman" w:cs="Times New Roman" w:hint="eastAsia"/>
+          <w:sz w:val="24"/>
+          <w:szCs w:val="24"/>
+          <w:lang w:eastAsia="zh-TW"/>
+        </w:rPr>
+        <w:t>3</w:t>
+      </w:r>
+      <w:r>
+        <w:rPr>
+          <w:rFonts w:ascii="Times New Roman" w:eastAsia="標楷體" w:hAnsi="Times New Roman" w:cs="Times New Roman" w:hint="eastAsia"/>
+          <w:sz w:val="24"/>
+          <w:szCs w:val="24"/>
+          <w:lang w:eastAsia="zh-TW"/>
+        </w:rPr>
+        <w:t xml:space="preserve">　</w:t>
+      </w:r>
+      <w:r>
+        <w:rPr>
+          <w:rFonts w:ascii="Times New Roman" w:eastAsia="標楷體" w:hAnsi="Times New Roman" w:cs="Times New Roman" w:hint="eastAsia"/>
+          <w:sz w:val="24"/>
+          <w:szCs w:val="24"/>
+          <w:lang w:eastAsia="zh-TW"/>
+        </w:rPr>
+        <w:t>漸進式補救教學</w:t>
+      </w:r>
+    </w:p>
+    <w:p>
+      <w:pPr>
+        <w:pStyle w:val="a3"/>
+        <w:tabs>
+          <w:tab w:val="left" w:pos="2550"/>
+          <w:tab w:val="left" w:pos="3990"/>
+          <w:tab w:val="left" w:pos="4604"/>
+        </w:tabs>
+        <w:jc w:val="center"/>
+        <w:rPr>
+          <w:rFonts w:ascii="Times New Roman" w:eastAsia="標楷體" w:hAnsi="Times New Roman" w:cs="Times New Roman"/>
+          <w:sz w:val="24"/>
+          <w:szCs w:val="24"/>
+          <w:lang w:eastAsia="zh-TW"/>
+        </w:rPr>
+      </w:pPr>
+    </w:p>
+    <w:p>
+      <w:pPr>
+        <w:pStyle w:val="a3"/>
+        <w:tabs>
+          <w:tab w:val="left" w:pos="2550"/>
+          <w:tab w:val="left" w:pos="3990"/>
+          <w:tab w:val="left" w:pos="4604"/>
+        </w:tabs>
+        <w:spacing w:beforeLines="50" w:before="120"/>
+        <w:jc w:val="center"/>
+        <w:rPr>
+          <w:rFonts w:ascii="Times New Roman" w:eastAsia="標楷體" w:hAnsi="Times New Roman" w:cs="Times New Roman"/>
+          <w:sz w:val="24"/>
+          <w:szCs w:val="24"/>
+          <w:lang w:eastAsia="zh-TW"/>
+        </w:rPr>
+      </w:pPr>
+      <w:r>
+        <w:rPr>
+          <w:rFonts w:ascii="Times New Roman" w:eastAsia="標楷體" w:hAnsi="Times New Roman" w:cs="Times New Roman"/>
+          <w:noProof/>
+          <w:sz w:val="24"/>
+          <w:szCs w:val="24"/>
+          <w:lang w:eastAsia="zh-TW"/>
+        </w:rPr>
+        <w:drawing>
+          <wp:inline distT="0" distB="0" distL="0" distR="0" wp14:anchorId="709D838C" wp14:editId="65CC83F9">
+            <wp:extent cx="5493057" cy="2719335"/>
+            <wp:effectExtent l="19050" t="19050" r="0" b="5080"/>
+            <wp:docPr id="10" name="圖片 10"/>
+            <wp:cNvGraphicFramePr>
+              <a:graphicFrameLocks xmlns:a="http://schemas.openxmlformats.org/drawingml/2006/main" noChangeAspect="1"/>
+            </wp:cNvGraphicFramePr>
+            <a:graphic xmlns:a="http://schemas.openxmlformats.org/drawingml/2006/main">
+              <a:graphicData uri="http://schemas.openxmlformats.org/drawingml/2006/picture">
+                <pic:pic xmlns:pic="http://schemas.openxmlformats.org/drawingml/2006/picture">
+                  <pic:nvPicPr>
+                    <pic:cNvPr id="4" name="12 game-fishing_main.png"/>
+                    <pic:cNvPicPr/>
+                  </pic:nvPicPr>
+                  <pic:blipFill>
+                    <a:blip r:embed="rId12" cstate="print">
+                      <a:extLst>
+                        <a:ext uri="{28A0092B-C50C-407E-A947-70E740481C1C}">
+                          <a14:useLocalDpi xmlns:a14="http://schemas.microsoft.com/office/drawing/2010/main" val="0"/>
+                        </a:ext>
+                      </a:extLst>
+                    </a:blip>
+                    <a:stretch>
+                      <a:fillRect/>
+                    </a:stretch>
+                  </pic:blipFill>
+                  <pic:spPr>
+                    <a:xfrm>
+                      <a:off x="0" y="0"/>
+                      <a:ext cx="5493057" cy="2719335"/>
+                    </a:xfrm>
+                    <a:prstGeom prst="rect">
+                      <a:avLst/>
+                    </a:prstGeom>
+                    <a:ln>
+                      <a:solidFill>
+                        <a:schemeClr val="tx1"/>
+                      </a:solidFill>
+                    </a:ln>
+                  </pic:spPr>
+                </pic:pic>
+              </a:graphicData>
+            </a:graphic>
+          </wp:inline>
+        </w:drawing>
+      </w:r>
+    </w:p>
+    <w:p>
+      <w:pPr>
+        <w:pStyle w:val="a3"/>
+        <w:tabs>
+          <w:tab w:val="left" w:pos="2550"/>
+          <w:tab w:val="left" w:pos="3990"/>
+          <w:tab w:val="left" w:pos="4604"/>
+        </w:tabs>
+        <w:spacing w:beforeLines="50" w:before="120"/>
+        <w:jc w:val="center"/>
+        <w:rPr>
+          <w:rFonts w:ascii="Times New Roman" w:eastAsia="標楷體" w:hAnsi="Times New Roman" w:cs="Times New Roman"/>
+          <w:sz w:val="24"/>
+          <w:szCs w:val="24"/>
+          <w:lang w:eastAsia="zh-TW"/>
+        </w:rPr>
+      </w:pPr>
+      <w:r>
+        <w:rPr>
+          <w:rFonts w:ascii="Times New Roman" w:eastAsia="標楷體" w:hAnsi="Times New Roman" w:cs="Times New Roman" w:hint="eastAsia"/>
+          <w:sz w:val="24"/>
+          <w:szCs w:val="24"/>
+          <w:lang w:eastAsia="zh-TW"/>
+        </w:rPr>
+        <w:t>圖</w:t>
+      </w:r>
+      <w:r>
+        <w:rPr>
+          <w:rFonts w:ascii="Times New Roman" w:eastAsia="標楷體" w:hAnsi="Times New Roman" w:cs="Times New Roman" w:hint="eastAsia"/>
+          <w:sz w:val="24"/>
+          <w:szCs w:val="24"/>
+          <w:lang w:eastAsia="zh-TW"/>
+        </w:rPr>
+        <w:t>1-</w:t>
+      </w:r>
+      <w:r>
+        <w:rPr>
+          <w:rFonts w:ascii="Times New Roman" w:eastAsia="標楷體" w:hAnsi="Times New Roman" w:cs="Times New Roman" w:hint="eastAsia"/>
+          <w:sz w:val="24"/>
+          <w:szCs w:val="24"/>
+          <w:lang w:eastAsia="zh-TW"/>
+        </w:rPr>
+        <w:t>4</w:t>
+      </w:r>
+      <w:r>
+        <w:rPr>
+          <w:rFonts w:ascii="Times New Roman" w:eastAsia="標楷體" w:hAnsi="Times New Roman" w:cs="Times New Roman" w:hint="eastAsia"/>
+          <w:sz w:val="24"/>
+          <w:szCs w:val="24"/>
+          <w:lang w:eastAsia="zh-TW"/>
+        </w:rPr>
+        <w:t xml:space="preserve">　</w:t>
+      </w:r>
+      <w:r>
+        <w:rPr>
+          <w:rFonts w:ascii="Times New Roman" w:eastAsia="標楷體" w:hAnsi="Times New Roman" w:cs="Times New Roman" w:hint="eastAsia"/>
+          <w:sz w:val="24"/>
+          <w:szCs w:val="24"/>
+          <w:lang w:eastAsia="zh-TW"/>
+        </w:rPr>
+        <w:t>教師</w:t>
+      </w:r>
+      <w:r>
+        <w:rPr>
+          <w:rFonts w:ascii="Times New Roman" w:eastAsia="標楷體" w:hAnsi="Times New Roman" w:cs="Times New Roman" w:hint="eastAsia"/>
+          <w:sz w:val="24"/>
+          <w:szCs w:val="24"/>
+          <w:lang w:eastAsia="zh-TW"/>
+        </w:rPr>
+        <w:t>W</w:t>
+      </w:r>
+      <w:r>
+        <w:rPr>
+          <w:rFonts w:ascii="Times New Roman" w:eastAsia="標楷體" w:hAnsi="Times New Roman" w:cs="Times New Roman"/>
+          <w:sz w:val="24"/>
+          <w:szCs w:val="24"/>
+          <w:lang w:eastAsia="zh-TW"/>
+        </w:rPr>
+        <w:t>EB</w:t>
+      </w:r>
+      <w:r>
+        <w:rPr>
+          <w:rFonts w:ascii="Times New Roman" w:eastAsia="標楷體" w:hAnsi="Times New Roman" w:cs="Times New Roman" w:hint="eastAsia"/>
+          <w:sz w:val="24"/>
+          <w:szCs w:val="24"/>
+          <w:lang w:eastAsia="zh-TW"/>
+        </w:rPr>
+        <w:t>端</w:t>
+      </w:r>
+      <w:r>
+        <w:rPr>
+          <w:rFonts w:ascii="Times New Roman" w:eastAsia="標楷體" w:hAnsi="Times New Roman" w:cs="Times New Roman" w:hint="eastAsia"/>
+          <w:sz w:val="24"/>
+          <w:szCs w:val="24"/>
+          <w:lang w:eastAsia="zh-TW"/>
+        </w:rPr>
+        <w:t>管理系統</w:t>
+      </w:r>
+    </w:p>
+    <w:p>
+      <w:pPr>
+        <w:pStyle w:val="a3"/>
+        <w:tabs>
+          <w:tab w:val="left" w:pos="2550"/>
+          <w:tab w:val="left" w:pos="3990"/>
+          <w:tab w:val="left" w:pos="4604"/>
+        </w:tabs>
+        <w:spacing w:beforeLines="50" w:before="120"/>
+        <w:jc w:val="center"/>
+        <w:rPr>
+          <w:rFonts w:ascii="Times New Roman" w:eastAsia="標楷體" w:hAnsi="Times New Roman" w:cs="Times New Roman" w:hint="eastAsia"/>
+          <w:sz w:val="24"/>
+          <w:szCs w:val="24"/>
+          <w:lang w:eastAsia="zh-TW"/>
+        </w:rPr>
+      </w:pPr>
+    </w:p>
+    <w:p>
+      <w:pPr>
+        <w:rPr>
+          <w:rFonts w:ascii="Times New Roman" w:eastAsia="標楷體" w:hAnsi="Times New Roman" w:cs="Times New Roman" w:hint="eastAsia"/>
+          <w:sz w:val="24"/>
+          <w:szCs w:val="24"/>
+          <w:lang w:eastAsia="zh-TW"/>
+        </w:rPr>
+      </w:pPr>
+      <w:r>
+        <w:rPr>
+          <w:rFonts w:ascii="Times New Roman" w:eastAsia="標楷體" w:hAnsi="Times New Roman" w:cs="Times New Roman"/>
+          <w:sz w:val="24"/>
+          <w:szCs w:val="24"/>
+          <w:lang w:eastAsia="zh-TW"/>
+        </w:rPr>
+        <w:br w:type="page"/>
+      </w:r>
     </w:p>
     <w:p>
       <w:pPr>
@@ -4150,6 +5206,7 @@
           <w:b/>
           <w:lang w:eastAsia="zh-TW"/>
         </w:rPr>
+        <w:lastRenderedPageBreak/>
         <w:t xml:space="preserve">第五節　</w:t>
       </w:r>
       <w:r>
@@ -4197,7 +5254,6 @@
           <w:szCs w:val="24"/>
           <w:lang w:eastAsia="zh-TW"/>
         </w:rPr>
-        <w:lastRenderedPageBreak/>
         <w:t>數位遊戲式學習</w:t>
       </w:r>
     </w:p>
@@ -4356,7 +5412,7 @@
           <w:tab w:val="left" w:pos="4604"/>
         </w:tabs>
         <w:rPr>
-          <w:rFonts w:ascii="Times New Roman" w:eastAsia="標楷體" w:hAnsi="Times New Roman" w:cs="Times New Roman"/>
+          <w:rFonts w:ascii="Times New Roman" w:eastAsia="標楷體" w:hAnsi="Times New Roman" w:cs="Times New Roman" w:hint="eastAsia"/>
           <w:sz w:val="24"/>
           <w:szCs w:val="24"/>
           <w:lang w:eastAsia="zh-TW"/>
@@ -4506,22 +5562,6 @@
         </w:rPr>
         <w:t>測驗的評量模式、連續評量模式。動態評量強調教師提供學生有意義的互動和即時的回饋，以了解學生整個的學習歷程與學習困難並給予適當的輔助。</w:t>
       </w:r>
-    </w:p>
-    <w:p>
-      <w:pPr>
-        <w:pStyle w:val="a3"/>
-        <w:tabs>
-          <w:tab w:val="left" w:pos="2550"/>
-          <w:tab w:val="left" w:pos="3990"/>
-          <w:tab w:val="left" w:pos="4604"/>
-        </w:tabs>
-        <w:rPr>
-          <w:rFonts w:ascii="Times New Roman" w:eastAsia="標楷體" w:hAnsi="Times New Roman" w:cs="Times New Roman"/>
-          <w:sz w:val="24"/>
-          <w:szCs w:val="24"/>
-          <w:lang w:eastAsia="zh-TW"/>
-        </w:rPr>
-      </w:pPr>
     </w:p>
     <w:p>
       <w:pPr>
@@ -4535,6 +5575,8 @@
           <w:tab w:val="left" w:pos="3990"/>
           <w:tab w:val="left" w:pos="4604"/>
         </w:tabs>
+        <w:spacing w:beforeLines="100" w:before="240" w:afterLines="100" w:after="240"/>
+        <w:ind w:left="482" w:hanging="482"/>
         <w:rPr>
           <w:rFonts w:ascii="Times New Roman" w:eastAsia="標楷體" w:hAnsi="Times New Roman" w:cs="Times New Roman"/>
           <w:sz w:val="24"/>
@@ -4561,7 +5603,7 @@
           <w:tab w:val="left" w:pos="4604"/>
         </w:tabs>
         <w:rPr>
-          <w:rFonts w:ascii="Times New Roman" w:eastAsia="標楷體" w:hAnsi="Times New Roman" w:cs="Times New Roman"/>
+          <w:rFonts w:ascii="Times New Roman" w:eastAsia="標楷體" w:hAnsi="Times New Roman" w:cs="Times New Roman" w:hint="eastAsia"/>
           <w:sz w:val="24"/>
           <w:szCs w:val="24"/>
           <w:lang w:eastAsia="zh-TW"/>
@@ -4711,22 +5753,6 @@
         </w:rPr>
         <w:t>，不受時間與空間限制而達到學習的目的。</w:t>
       </w:r>
-    </w:p>
-    <w:p>
-      <w:pPr>
-        <w:pStyle w:val="a3"/>
-        <w:tabs>
-          <w:tab w:val="left" w:pos="2550"/>
-          <w:tab w:val="left" w:pos="3990"/>
-          <w:tab w:val="left" w:pos="4604"/>
-        </w:tabs>
-        <w:rPr>
-          <w:rFonts w:ascii="Times New Roman" w:eastAsia="標楷體" w:hAnsi="Times New Roman" w:cs="Times New Roman"/>
-          <w:sz w:val="24"/>
-          <w:szCs w:val="24"/>
-          <w:lang w:eastAsia="zh-TW"/>
-        </w:rPr>
-      </w:pPr>
     </w:p>
     <w:p>
       <w:pPr>
@@ -4740,6 +5766,7 @@
           <w:tab w:val="left" w:pos="3990"/>
           <w:tab w:val="left" w:pos="4604"/>
         </w:tabs>
+        <w:spacing w:beforeLines="100" w:before="240" w:afterLines="100" w:after="240"/>
         <w:rPr>
           <w:rFonts w:ascii="Times New Roman" w:eastAsia="標楷體" w:hAnsi="Times New Roman" w:cs="Times New Roman"/>
           <w:sz w:val="24"/>
@@ -4853,14 +5880,32 @@
           <w:tab w:val="left" w:pos="3990"/>
           <w:tab w:val="left" w:pos="4604"/>
         </w:tabs>
-        <w:ind w:left="480"/>
-        <w:rPr>
-          <w:rFonts w:ascii="Times New Roman" w:eastAsia="標楷體" w:hAnsi="Times New Roman" w:cs="Times New Roman"/>
-          <w:sz w:val="24"/>
-          <w:szCs w:val="24"/>
-          <w:lang w:eastAsia="zh-TW"/>
-        </w:rPr>
-      </w:pPr>
+        <w:rPr>
+          <w:rFonts w:ascii="Times New Roman" w:eastAsia="標楷體" w:hAnsi="Times New Roman" w:cs="Times New Roman" w:hint="eastAsia"/>
+          <w:sz w:val="24"/>
+          <w:szCs w:val="24"/>
+          <w:lang w:eastAsia="zh-TW"/>
+        </w:rPr>
+      </w:pPr>
+    </w:p>
+    <w:p>
+      <w:pPr>
+        <w:rPr>
+          <w:rFonts w:ascii="Times New Roman" w:eastAsia="標楷體" w:hAnsi="Times New Roman" w:cs="Times New Roman" w:hint="eastAsia"/>
+          <w:sz w:val="24"/>
+          <w:szCs w:val="24"/>
+          <w:lang w:eastAsia="zh-TW"/>
+        </w:rPr>
+      </w:pPr>
+      <w:r>
+        <w:rPr>
+          <w:rFonts w:ascii="Times New Roman" w:eastAsia="標楷體" w:hAnsi="Times New Roman" w:cs="Times New Roman"/>
+          <w:sz w:val="24"/>
+          <w:szCs w:val="24"/>
+          <w:lang w:eastAsia="zh-TW"/>
+        </w:rPr>
+        <w:br w:type="page"/>
+      </w:r>
     </w:p>
     <w:p>
       <w:pPr>
@@ -4883,6 +5928,7 @@
           <w:b/>
           <w:lang w:eastAsia="zh-TW"/>
         </w:rPr>
+        <w:lastRenderedPageBreak/>
         <w:t xml:space="preserve">第六節　</w:t>
       </w:r>
       <w:r>
@@ -5143,6 +6189,23 @@
     </w:p>
     <w:p>
       <w:pPr>
+        <w:pStyle w:val="a3"/>
+        <w:tabs>
+          <w:tab w:val="left" w:pos="2550"/>
+          <w:tab w:val="left" w:pos="3990"/>
+          <w:tab w:val="left" w:pos="4604"/>
+        </w:tabs>
+        <w:spacing w:beforeLines="100" w:before="240" w:afterLines="100" w:after="240"/>
+        <w:rPr>
+          <w:rFonts w:ascii="Times New Roman" w:eastAsia="標楷體" w:hAnsi="Times New Roman" w:cs="Times New Roman" w:hint="eastAsia"/>
+          <w:sz w:val="24"/>
+          <w:szCs w:val="24"/>
+          <w:lang w:eastAsia="zh-TW"/>
+        </w:rPr>
+      </w:pPr>
+    </w:p>
+    <w:p>
+      <w:pPr>
         <w:rPr>
           <w:rFonts w:ascii="Times New Roman" w:eastAsia="標楷體" w:hAnsi="Times New Roman" w:cs="Times New Roman"/>
           <w:sz w:val="24"/>
@@ -5207,6 +6270,7 @@
           <w:ilvl w:val="0"/>
           <w:numId w:val="4"/>
         </w:numPr>
+        <w:spacing w:beforeLines="100" w:before="240" w:afterLines="100" w:after="240"/>
         <w:rPr>
           <w:rFonts w:ascii="Times New Roman" w:eastAsia="標楷體" w:hAnsi="Times New Roman" w:cs="Times New Roman"/>
           <w:b/>
@@ -5438,7 +6502,7 @@
     <w:p>
       <w:pPr>
         <w:rPr>
-          <w:rFonts w:ascii="Times New Roman" w:eastAsia="標楷體" w:hAnsi="Times New Roman" w:cs="Times New Roman"/>
+          <w:rFonts w:ascii="Times New Roman" w:eastAsia="標楷體" w:hAnsi="Times New Roman" w:cs="Times New Roman" w:hint="eastAsia"/>
           <w:sz w:val="24"/>
           <w:szCs w:val="24"/>
           <w:lang w:eastAsia="zh-TW"/>
@@ -5462,16 +6526,6 @@
         </w:rPr>
         <w:t>根據研究學者的研究結果，數位遊戲式學習對於近幾年來的教育來說，是給予較多的正面教育意義的，而且目前大部分的研究顯示出數位遊戲式學習研究對於學習動機及學習效果的提升是有效的，因此我們希望可以利用數位遊戲式學習來引發學童學習的興趣。</w:t>
       </w:r>
-    </w:p>
-    <w:p>
-      <w:pPr>
-        <w:rPr>
-          <w:rFonts w:ascii="Times New Roman" w:eastAsia="標楷體" w:hAnsi="Times New Roman" w:cs="Times New Roman"/>
-          <w:sz w:val="24"/>
-          <w:szCs w:val="24"/>
-          <w:lang w:eastAsia="zh-TW"/>
-        </w:rPr>
-      </w:pPr>
     </w:p>
     <w:p>
       <w:pPr>
@@ -5480,6 +6534,7 @@
           <w:ilvl w:val="0"/>
           <w:numId w:val="4"/>
         </w:numPr>
+        <w:spacing w:beforeLines="100" w:before="240" w:afterLines="100" w:after="240"/>
         <w:rPr>
           <w:rFonts w:ascii="Times New Roman" w:eastAsia="標楷體" w:hAnsi="Times New Roman" w:cs="Times New Roman"/>
           <w:b/>
@@ -5621,7 +6676,7 @@
     <w:p>
       <w:pPr>
         <w:rPr>
-          <w:rFonts w:ascii="Times New Roman" w:eastAsia="標楷體" w:hAnsi="Times New Roman" w:cs="Times New Roman"/>
+          <w:rFonts w:ascii="Times New Roman" w:eastAsia="標楷體" w:hAnsi="Times New Roman" w:cs="Times New Roman" w:hint="eastAsia"/>
           <w:sz w:val="24"/>
           <w:szCs w:val="24"/>
           <w:lang w:eastAsia="zh-TW"/>
@@ -5681,16 +6736,6 @@
         </w:rPr>
         <w:t>裝入行動裝置當中，來提升他們的學習意願與效果。</w:t>
       </w:r>
-    </w:p>
-    <w:p>
-      <w:pPr>
-        <w:rPr>
-          <w:rFonts w:ascii="Times New Roman" w:eastAsia="標楷體" w:hAnsi="Times New Roman" w:cs="Times New Roman"/>
-          <w:sz w:val="24"/>
-          <w:szCs w:val="24"/>
-          <w:lang w:eastAsia="zh-TW"/>
-        </w:rPr>
-      </w:pPr>
     </w:p>
     <w:p>
       <w:pPr>
@@ -5699,6 +6744,7 @@
           <w:ilvl w:val="0"/>
           <w:numId w:val="4"/>
         </w:numPr>
+        <w:spacing w:beforeLines="100" w:before="240" w:afterLines="100" w:after="240"/>
         <w:rPr>
           <w:rFonts w:ascii="Times New Roman" w:eastAsia="標楷體" w:hAnsi="Times New Roman" w:cs="Times New Roman"/>
           <w:b/>
@@ -5976,7 +7022,7 @@
     <w:p>
       <w:pPr>
         <w:rPr>
-          <w:rFonts w:ascii="Times New Roman" w:eastAsia="標楷體" w:hAnsi="Times New Roman" w:cs="Times New Roman"/>
+          <w:rFonts w:ascii="Times New Roman" w:eastAsia="標楷體" w:hAnsi="Times New Roman" w:cs="Times New Roman" w:hint="eastAsia"/>
           <w:sz w:val="24"/>
           <w:szCs w:val="24"/>
           <w:lang w:eastAsia="zh-TW"/>
@@ -6000,16 +7046,6 @@
         </w:rPr>
         <w:t>因此本研究希望能結合漸進提示動態評量的學習模式，經由了解學童的學習歷程來給予適當的提示輔助，透過動態評量之中介教學輔助有迷失概念之學童解題，學童可以從學習過程中慢慢將觀念整合到試題當中，我們期盼能減少因為試卷分數的高低而降低學童在學習上的樂趣，以達到增進學童的學習成就及提升他們潛在的數學能力。</w:t>
       </w:r>
-    </w:p>
-    <w:p>
-      <w:pPr>
-        <w:rPr>
-          <w:rFonts w:ascii="Times New Roman" w:eastAsia="標楷體" w:hAnsi="Times New Roman" w:cs="Times New Roman"/>
-          <w:sz w:val="24"/>
-          <w:szCs w:val="24"/>
-          <w:lang w:eastAsia="zh-TW"/>
-        </w:rPr>
-      </w:pPr>
     </w:p>
     <w:p>
       <w:pPr>
@@ -6018,6 +7054,7 @@
           <w:ilvl w:val="0"/>
           <w:numId w:val="4"/>
         </w:numPr>
+        <w:spacing w:beforeLines="100" w:before="240" w:afterLines="100" w:after="240"/>
         <w:rPr>
           <w:rFonts w:ascii="Times New Roman" w:eastAsia="標楷體" w:hAnsi="Times New Roman" w:cs="Times New Roman"/>
           <w:b/>
@@ -6034,6 +7071,7 @@
           <w:szCs w:val="28"/>
           <w:lang w:eastAsia="zh-TW"/>
         </w:rPr>
+        <w:lastRenderedPageBreak/>
         <w:t>學童在學習「數與計算」上的</w:t>
       </w:r>
       <w:r>
@@ -6063,7 +7101,6 @@
           <w:szCs w:val="24"/>
           <w:lang w:eastAsia="zh-TW"/>
         </w:rPr>
-        <w:lastRenderedPageBreak/>
         <w:t xml:space="preserve">　　</w:t>
       </w:r>
       <w:r>
@@ -6396,7 +7433,7 @@
     <w:p>
       <w:pPr>
         <w:rPr>
-          <w:rFonts w:ascii="Times New Roman" w:eastAsia="標楷體" w:hAnsi="Times New Roman" w:cs="Times New Roman"/>
+          <w:rFonts w:ascii="Times New Roman" w:eastAsia="標楷體" w:hAnsi="Times New Roman" w:cs="Times New Roman" w:hint="eastAsia"/>
           <w:sz w:val="24"/>
           <w:szCs w:val="24"/>
           <w:lang w:eastAsia="zh-TW"/>
@@ -6532,7 +7569,8 @@
     <w:p>
       <w:pPr>
         <w:pStyle w:val="a5"/>
-        <w:ind w:left="480"/>
+        <w:spacing w:afterLines="50" w:after="120"/>
+        <w:ind w:left="482"/>
         <w:rPr>
           <w:rFonts w:ascii="Times New Roman" w:eastAsia="標楷體" w:hAnsi="Times New Roman" w:cs="Times New Roman"/>
           <w:sz w:val="24"/>
@@ -6559,8 +7597,8 @@
       </w:tblPr>
       <w:tblGrid>
         <w:gridCol w:w="817"/>
-        <w:gridCol w:w="6095"/>
-        <w:gridCol w:w="2564"/>
+        <w:gridCol w:w="5103"/>
+        <w:gridCol w:w="3556"/>
       </w:tblGrid>
       <w:tr>
         <w:trPr>
@@ -6576,12 +7614,14 @@
               <w:jc w:val="center"/>
               <w:rPr>
                 <w:rFonts w:ascii="Times New Roman" w:eastAsia="標楷體" w:hAnsi="Times New Roman" w:cs="Times New Roman"/>
+                <w:sz w:val="24"/>
                 <w:szCs w:val="24"/>
               </w:rPr>
             </w:pPr>
             <w:r>
               <w:rPr>
                 <w:rFonts w:ascii="Times New Roman" w:eastAsia="標楷體" w:hAnsi="Times New Roman" w:cs="Times New Roman" w:hint="eastAsia"/>
+                <w:sz w:val="24"/>
                 <w:szCs w:val="24"/>
               </w:rPr>
               <w:t>編號</w:t>
@@ -6590,7 +7630,7 @@
         </w:tc>
         <w:tc>
           <w:tcPr>
-            <w:tcW w:w="6095" w:type="dxa"/>
+            <w:tcW w:w="5103" w:type="dxa"/>
             <w:vAlign w:val="center"/>
           </w:tcPr>
           <w:p>
@@ -6598,12 +7638,14 @@
               <w:jc w:val="center"/>
               <w:rPr>
                 <w:rFonts w:ascii="Times New Roman" w:eastAsia="標楷體" w:hAnsi="Times New Roman" w:cs="Times New Roman"/>
+                <w:sz w:val="24"/>
                 <w:szCs w:val="24"/>
               </w:rPr>
             </w:pPr>
             <w:r>
               <w:rPr>
                 <w:rFonts w:ascii="Times New Roman" w:eastAsia="標楷體" w:hAnsi="Times New Roman" w:cs="Times New Roman"/>
+                <w:sz w:val="24"/>
                 <w:szCs w:val="24"/>
               </w:rPr>
               <w:t>迷思概念</w:t>
@@ -6612,7 +7654,7 @@
         </w:tc>
         <w:tc>
           <w:tcPr>
-            <w:tcW w:w="2564" w:type="dxa"/>
+            <w:tcW w:w="3556" w:type="dxa"/>
             <w:vAlign w:val="center"/>
           </w:tcPr>
           <w:p>
@@ -6620,12 +7662,14 @@
               <w:jc w:val="center"/>
               <w:rPr>
                 <w:rFonts w:ascii="Times New Roman" w:eastAsia="標楷體" w:hAnsi="Times New Roman" w:cs="Times New Roman"/>
+                <w:sz w:val="24"/>
                 <w:szCs w:val="24"/>
               </w:rPr>
             </w:pPr>
             <w:r>
               <w:rPr>
                 <w:rFonts w:ascii="Times New Roman" w:eastAsia="標楷體" w:hAnsi="Times New Roman" w:cs="Times New Roman"/>
+                <w:sz w:val="24"/>
                 <w:szCs w:val="24"/>
               </w:rPr>
               <w:t>研究者</w:t>
@@ -6647,12 +7691,14 @@
               <w:jc w:val="center"/>
               <w:rPr>
                 <w:rFonts w:ascii="Times New Roman" w:eastAsia="標楷體" w:hAnsi="Times New Roman" w:cs="Times New Roman"/>
+                <w:sz w:val="24"/>
                 <w:szCs w:val="24"/>
               </w:rPr>
             </w:pPr>
             <w:r>
               <w:rPr>
                 <w:rFonts w:ascii="Times New Roman" w:eastAsia="標楷體" w:hAnsi="Times New Roman" w:cs="Times New Roman" w:hint="eastAsia"/>
+                <w:sz w:val="24"/>
                 <w:szCs w:val="24"/>
               </w:rPr>
               <w:t>1</w:t>
@@ -6661,13 +7707,14 @@
         </w:tc>
         <w:tc>
           <w:tcPr>
-            <w:tcW w:w="6095" w:type="dxa"/>
+            <w:tcW w:w="5103" w:type="dxa"/>
             <w:vAlign w:val="center"/>
           </w:tcPr>
           <w:p>
             <w:pPr>
               <w:rPr>
                 <w:rFonts w:ascii="Times New Roman" w:eastAsia="標楷體" w:hAnsi="Times New Roman" w:cs="Times New Roman"/>
+                <w:sz w:val="24"/>
                 <w:szCs w:val="24"/>
                 <w:lang w:eastAsia="zh-TW"/>
               </w:rPr>
@@ -6675,6 +7722,7 @@
             <w:r>
               <w:rPr>
                 <w:rFonts w:ascii="Times New Roman" w:eastAsia="標楷體" w:hAnsi="Times New Roman" w:cs="Times New Roman"/>
+                <w:sz w:val="24"/>
                 <w:szCs w:val="24"/>
                 <w:lang w:eastAsia="zh-TW"/>
               </w:rPr>
@@ -6684,13 +7732,14 @@
         </w:tc>
         <w:tc>
           <w:tcPr>
-            <w:tcW w:w="2564" w:type="dxa"/>
+            <w:tcW w:w="3556" w:type="dxa"/>
             <w:vAlign w:val="center"/>
           </w:tcPr>
           <w:p>
             <w:pPr>
               <w:rPr>
                 <w:rFonts w:ascii="Times New Roman" w:eastAsia="標楷體" w:hAnsi="Times New Roman" w:cs="Times New Roman"/>
+                <w:sz w:val="24"/>
                 <w:szCs w:val="24"/>
                 <w:lang w:eastAsia="zh-TW"/>
               </w:rPr>
@@ -6698,6 +7747,7 @@
             <w:r>
               <w:rPr>
                 <w:rFonts w:ascii="Times New Roman" w:eastAsia="標楷體" w:hAnsi="Times New Roman" w:cs="Times New Roman"/>
+                <w:sz w:val="24"/>
                 <w:szCs w:val="24"/>
                 <w:lang w:eastAsia="zh-TW"/>
               </w:rPr>
@@ -6706,6 +7756,7 @@
             <w:r>
               <w:rPr>
                 <w:rFonts w:ascii="Times New Roman" w:eastAsia="標楷體" w:hAnsi="Times New Roman" w:cs="Times New Roman"/>
+                <w:sz w:val="24"/>
                 <w:szCs w:val="24"/>
                 <w:lang w:eastAsia="zh-TW"/>
               </w:rPr>
@@ -6716,26 +7767,11 @@
             <w:pPr>
               <w:rPr>
                 <w:rFonts w:ascii="Times New Roman" w:eastAsia="標楷體" w:hAnsi="Times New Roman" w:cs="Times New Roman"/>
+                <w:sz w:val="24"/>
                 <w:szCs w:val="24"/>
                 <w:lang w:eastAsia="zh-TW"/>
               </w:rPr>
             </w:pPr>
-            <w:r>
-              <w:rPr>
-                <w:rFonts w:ascii="Times New Roman" w:eastAsia="標楷體" w:hAnsi="Times New Roman" w:cs="Times New Roman" w:hint="eastAsia"/>
-                <w:szCs w:val="24"/>
-                <w:lang w:eastAsia="zh-TW"/>
-              </w:rPr>
-              <w:t>吳惠貞</w:t>
-            </w:r>
-            <w:r>
-              <w:rPr>
-                <w:rFonts w:ascii="Times New Roman" w:eastAsia="標楷體" w:hAnsi="Times New Roman" w:cs="Times New Roman" w:hint="eastAsia"/>
-                <w:szCs w:val="24"/>
-                <w:lang w:eastAsia="zh-TW"/>
-              </w:rPr>
-              <w:t>(</w:t>
-            </w:r>
             <w:r>
               <w:rPr>
                 <w:rFonts w:ascii="Times New Roman" w:eastAsia="標楷體" w:hAnsi="Times New Roman" w:cs="Times New Roman" w:hint="eastAsia"/>
@@ -6743,21 +7779,23 @@
                 <w:szCs w:val="24"/>
                 <w:lang w:eastAsia="zh-TW"/>
               </w:rPr>
-              <w:t>2006</w:t>
+              <w:t>吳惠貞</w:t>
             </w:r>
             <w:r>
               <w:rPr>
                 <w:rFonts w:ascii="Times New Roman" w:eastAsia="標楷體" w:hAnsi="Times New Roman" w:cs="Times New Roman" w:hint="eastAsia"/>
+                <w:sz w:val="24"/>
                 <w:szCs w:val="24"/>
                 <w:lang w:eastAsia="zh-TW"/>
               </w:rPr>
-              <w:t>)</w:t>
+              <w:t>(2006)</w:t>
             </w:r>
           </w:p>
           <w:p>
             <w:pPr>
               <w:rPr>
                 <w:rFonts w:ascii="Times New Roman" w:eastAsia="標楷體" w:hAnsi="Times New Roman" w:cs="Times New Roman"/>
+                <w:sz w:val="24"/>
                 <w:szCs w:val="24"/>
                 <w:lang w:eastAsia="zh-TW"/>
               </w:rPr>
@@ -6765,6 +7803,7 @@
             <w:r>
               <w:rPr>
                 <w:rFonts w:ascii="Times New Roman" w:eastAsia="標楷體" w:hAnsi="Times New Roman" w:cs="Times New Roman"/>
+                <w:sz w:val="24"/>
                 <w:szCs w:val="24"/>
                 <w:lang w:eastAsia="zh-TW"/>
               </w:rPr>
@@ -6773,6 +7812,7 @@
             <w:r>
               <w:rPr>
                 <w:rFonts w:ascii="Times New Roman" w:eastAsia="標楷體" w:hAnsi="Times New Roman" w:cs="Times New Roman" w:hint="eastAsia"/>
+                <w:sz w:val="24"/>
                 <w:szCs w:val="24"/>
                 <w:lang w:eastAsia="zh-TW"/>
               </w:rPr>
@@ -6795,12 +7835,14 @@
               <w:jc w:val="center"/>
               <w:rPr>
                 <w:rFonts w:ascii="Times New Roman" w:eastAsia="標楷體" w:hAnsi="Times New Roman" w:cs="Times New Roman"/>
+                <w:sz w:val="24"/>
                 <w:szCs w:val="24"/>
               </w:rPr>
             </w:pPr>
             <w:r>
               <w:rPr>
                 <w:rFonts w:ascii="Times New Roman" w:eastAsia="標楷體" w:hAnsi="Times New Roman" w:cs="Times New Roman" w:hint="eastAsia"/>
+                <w:sz w:val="24"/>
                 <w:szCs w:val="24"/>
               </w:rPr>
               <w:t>2</w:t>
@@ -6809,13 +7851,14 @@
         </w:tc>
         <w:tc>
           <w:tcPr>
-            <w:tcW w:w="6095" w:type="dxa"/>
+            <w:tcW w:w="5103" w:type="dxa"/>
             <w:vAlign w:val="center"/>
           </w:tcPr>
           <w:p>
             <w:pPr>
               <w:rPr>
                 <w:rFonts w:ascii="Times New Roman" w:eastAsia="標楷體" w:hAnsi="Times New Roman" w:cs="Times New Roman"/>
+                <w:sz w:val="24"/>
                 <w:szCs w:val="24"/>
                 <w:lang w:eastAsia="zh-TW"/>
               </w:rPr>
@@ -6823,6 +7866,7 @@
             <w:r>
               <w:rPr>
                 <w:rFonts w:ascii="Times New Roman" w:eastAsia="標楷體" w:hAnsi="Times New Roman" w:cs="Times New Roman"/>
+                <w:sz w:val="24"/>
                 <w:szCs w:val="24"/>
                 <w:lang w:eastAsia="zh-TW"/>
               </w:rPr>
@@ -6832,19 +7876,21 @@
         </w:tc>
         <w:tc>
           <w:tcPr>
-            <w:tcW w:w="2564" w:type="dxa"/>
+            <w:tcW w:w="3556" w:type="dxa"/>
             <w:vAlign w:val="center"/>
           </w:tcPr>
           <w:p>
             <w:pPr>
               <w:rPr>
                 <w:rFonts w:ascii="Times New Roman" w:eastAsia="標楷體" w:hAnsi="Times New Roman" w:cs="Times New Roman"/>
+                <w:sz w:val="24"/>
                 <w:szCs w:val="24"/>
               </w:rPr>
             </w:pPr>
             <w:r>
               <w:rPr>
                 <w:rFonts w:ascii="Times New Roman" w:eastAsia="標楷體" w:hAnsi="Times New Roman" w:cs="Times New Roman"/>
+                <w:sz w:val="24"/>
                 <w:szCs w:val="24"/>
               </w:rPr>
               <w:t>林玉鴦</w:t>
@@ -6852,6 +7898,7 @@
             <w:r>
               <w:rPr>
                 <w:rFonts w:ascii="Times New Roman" w:eastAsia="標楷體" w:hAnsi="Times New Roman" w:cs="Times New Roman"/>
+                <w:sz w:val="24"/>
                 <w:szCs w:val="24"/>
               </w:rPr>
               <w:t>(2016)</w:t>
@@ -6873,12 +7920,14 @@
               <w:jc w:val="center"/>
               <w:rPr>
                 <w:rFonts w:ascii="Times New Roman" w:eastAsia="標楷體" w:hAnsi="Times New Roman" w:cs="Times New Roman"/>
+                <w:sz w:val="24"/>
                 <w:szCs w:val="24"/>
               </w:rPr>
             </w:pPr>
             <w:r>
               <w:rPr>
                 <w:rFonts w:ascii="Times New Roman" w:eastAsia="標楷體" w:hAnsi="Times New Roman" w:cs="Times New Roman" w:hint="eastAsia"/>
+                <w:sz w:val="24"/>
                 <w:szCs w:val="24"/>
               </w:rPr>
               <w:t>3</w:t>
@@ -6887,13 +7936,14 @@
         </w:tc>
         <w:tc>
           <w:tcPr>
-            <w:tcW w:w="6095" w:type="dxa"/>
+            <w:tcW w:w="5103" w:type="dxa"/>
             <w:vAlign w:val="center"/>
           </w:tcPr>
           <w:p>
             <w:pPr>
               <w:rPr>
                 <w:rFonts w:ascii="Times New Roman" w:eastAsia="標楷體" w:hAnsi="Times New Roman" w:cs="Times New Roman"/>
+                <w:sz w:val="24"/>
                 <w:szCs w:val="24"/>
                 <w:lang w:eastAsia="zh-TW"/>
               </w:rPr>
@@ -6901,6 +7951,7 @@
             <w:r>
               <w:rPr>
                 <w:rFonts w:ascii="Times New Roman" w:eastAsia="標楷體" w:hAnsi="Times New Roman" w:cs="Times New Roman"/>
+                <w:sz w:val="24"/>
                 <w:szCs w:val="24"/>
                 <w:lang w:eastAsia="zh-TW"/>
               </w:rPr>
@@ -6909,6 +7960,7 @@
             <w:r>
               <w:rPr>
                 <w:rFonts w:ascii="Times New Roman" w:eastAsia="標楷體" w:hAnsi="Times New Roman" w:cs="Times New Roman"/>
+                <w:sz w:val="24"/>
                 <w:szCs w:val="24"/>
                 <w:lang w:eastAsia="zh-TW"/>
               </w:rPr>
@@ -6917,6 +7969,7 @@
             <w:r>
               <w:rPr>
                 <w:rFonts w:ascii="Times New Roman" w:eastAsia="標楷體" w:hAnsi="Times New Roman" w:cs="Times New Roman"/>
+                <w:sz w:val="24"/>
                 <w:szCs w:val="24"/>
                 <w:lang w:eastAsia="zh-TW"/>
               </w:rPr>
@@ -6925,6 +7978,7 @@
             <w:r>
               <w:rPr>
                 <w:rFonts w:ascii="Times New Roman" w:eastAsia="標楷體" w:hAnsi="Times New Roman" w:cs="Times New Roman"/>
+                <w:sz w:val="24"/>
                 <w:szCs w:val="24"/>
                 <w:lang w:eastAsia="zh-TW"/>
               </w:rPr>
@@ -6933,6 +7987,7 @@
             <w:r>
               <w:rPr>
                 <w:rFonts w:ascii="Times New Roman" w:eastAsia="標楷體" w:hAnsi="Times New Roman" w:cs="Times New Roman"/>
+                <w:sz w:val="24"/>
                 <w:szCs w:val="24"/>
                 <w:lang w:eastAsia="zh-TW"/>
               </w:rPr>
@@ -6942,13 +7997,14 @@
         </w:tc>
         <w:tc>
           <w:tcPr>
-            <w:tcW w:w="2564" w:type="dxa"/>
+            <w:tcW w:w="3556" w:type="dxa"/>
             <w:vAlign w:val="center"/>
           </w:tcPr>
           <w:p>
             <w:pPr>
               <w:rPr>
                 <w:rFonts w:ascii="Times New Roman" w:eastAsia="標楷體" w:hAnsi="Times New Roman" w:cs="Times New Roman"/>
+                <w:sz w:val="24"/>
                 <w:szCs w:val="24"/>
                 <w:lang w:eastAsia="zh-TW"/>
               </w:rPr>
@@ -6956,6 +8012,7 @@
             <w:r>
               <w:rPr>
                 <w:rFonts w:ascii="Times New Roman" w:eastAsia="標楷體" w:hAnsi="Times New Roman" w:cs="Times New Roman"/>
+                <w:sz w:val="24"/>
                 <w:szCs w:val="24"/>
                 <w:lang w:eastAsia="zh-TW"/>
               </w:rPr>
@@ -6964,6 +8021,7 @@
             <w:r>
               <w:rPr>
                 <w:rFonts w:ascii="Times New Roman" w:eastAsia="標楷體" w:hAnsi="Times New Roman" w:cs="Times New Roman"/>
+                <w:sz w:val="24"/>
                 <w:szCs w:val="24"/>
                 <w:lang w:eastAsia="zh-TW"/>
               </w:rPr>
@@ -6974,6 +8032,7 @@
             <w:pPr>
               <w:rPr>
                 <w:rFonts w:ascii="Times New Roman" w:eastAsia="標楷體" w:hAnsi="Times New Roman" w:cs="Times New Roman"/>
+                <w:sz w:val="24"/>
                 <w:szCs w:val="24"/>
                 <w:lang w:eastAsia="zh-TW"/>
               </w:rPr>
@@ -6981,6 +8040,7 @@
             <w:r>
               <w:rPr>
                 <w:rFonts w:ascii="Times New Roman" w:eastAsia="標楷體" w:hAnsi="Times New Roman" w:cs="Times New Roman"/>
+                <w:sz w:val="24"/>
                 <w:szCs w:val="24"/>
                 <w:lang w:eastAsia="zh-TW"/>
               </w:rPr>
@@ -6989,6 +8049,7 @@
             <w:r>
               <w:rPr>
                 <w:rFonts w:ascii="Times New Roman" w:eastAsia="標楷體" w:hAnsi="Times New Roman" w:cs="Times New Roman"/>
+                <w:sz w:val="24"/>
                 <w:szCs w:val="24"/>
                 <w:lang w:eastAsia="zh-TW"/>
               </w:rPr>
@@ -6999,26 +8060,11 @@
             <w:pPr>
               <w:rPr>
                 <w:rFonts w:ascii="Times New Roman" w:eastAsia="標楷體" w:hAnsi="Times New Roman" w:cs="Times New Roman"/>
+                <w:sz w:val="24"/>
                 <w:szCs w:val="24"/>
                 <w:lang w:eastAsia="zh-TW"/>
               </w:rPr>
             </w:pPr>
-            <w:r>
-              <w:rPr>
-                <w:rFonts w:ascii="Times New Roman" w:eastAsia="標楷體" w:hAnsi="Times New Roman" w:cs="Times New Roman" w:hint="eastAsia"/>
-                <w:szCs w:val="24"/>
-                <w:lang w:eastAsia="zh-TW"/>
-              </w:rPr>
-              <w:t>吳惠貞</w:t>
-            </w:r>
-            <w:r>
-              <w:rPr>
-                <w:rFonts w:ascii="Times New Roman" w:eastAsia="標楷體" w:hAnsi="Times New Roman" w:cs="Times New Roman" w:hint="eastAsia"/>
-                <w:szCs w:val="24"/>
-                <w:lang w:eastAsia="zh-TW"/>
-              </w:rPr>
-              <w:t>(</w:t>
-            </w:r>
             <w:r>
               <w:rPr>
                 <w:rFonts w:ascii="Times New Roman" w:eastAsia="標楷體" w:hAnsi="Times New Roman" w:cs="Times New Roman" w:hint="eastAsia"/>
@@ -7026,40 +8072,7 @@
                 <w:szCs w:val="24"/>
                 <w:lang w:eastAsia="zh-TW"/>
               </w:rPr>
-              <w:t>2006</w:t>
-            </w:r>
-            <w:r>
-              <w:rPr>
-                <w:rFonts w:ascii="Times New Roman" w:eastAsia="標楷體" w:hAnsi="Times New Roman" w:cs="Times New Roman" w:hint="eastAsia"/>
-                <w:szCs w:val="24"/>
-                <w:lang w:eastAsia="zh-TW"/>
-              </w:rPr>
-              <w:t>)</w:t>
-            </w:r>
-          </w:p>
-          <w:p>
-            <w:pPr>
-              <w:rPr>
-                <w:rFonts w:ascii="Times New Roman" w:eastAsia="標楷體" w:hAnsi="Times New Roman" w:cs="Times New Roman"/>
-                <w:szCs w:val="24"/>
-                <w:lang w:eastAsia="zh-TW"/>
-              </w:rPr>
-            </w:pPr>
-            <w:r>
-              <w:rPr>
-                <w:rFonts w:ascii="Times New Roman" w:eastAsia="標楷體" w:hAnsi="Times New Roman" w:cs="Times New Roman" w:hint="eastAsia"/>
-                <w:szCs w:val="24"/>
-                <w:lang w:eastAsia="zh-TW"/>
-              </w:rPr>
-              <w:t>洪志峰</w:t>
-            </w:r>
-            <w:r>
-              <w:rPr>
-                <w:rFonts w:ascii="Times New Roman" w:eastAsia="標楷體" w:hAnsi="Times New Roman" w:cs="Times New Roman" w:hint="eastAsia"/>
-                <w:szCs w:val="24"/>
-                <w:lang w:eastAsia="zh-TW"/>
-              </w:rPr>
-              <w:t>(</w:t>
+              <w:t>吳惠貞</w:t>
             </w:r>
             <w:r>
               <w:rPr>
@@ -7068,36 +8081,59 @@
                 <w:szCs w:val="24"/>
                 <w:lang w:eastAsia="zh-TW"/>
               </w:rPr>
-              <w:t>2007</w:t>
-            </w:r>
-            <w:r>
-              <w:rPr>
-                <w:rFonts w:ascii="Times New Roman" w:eastAsia="標楷體" w:hAnsi="Times New Roman" w:cs="Times New Roman" w:hint="eastAsia"/>
+              <w:t>(2006)</w:t>
+            </w:r>
+          </w:p>
+          <w:p>
+            <w:pPr>
+              <w:rPr>
+                <w:rFonts w:ascii="Times New Roman" w:eastAsia="標楷體" w:hAnsi="Times New Roman" w:cs="Times New Roman"/>
+                <w:sz w:val="24"/>
                 <w:szCs w:val="24"/>
                 <w:lang w:eastAsia="zh-TW"/>
               </w:rPr>
-              <w:t>)</w:t>
-            </w:r>
-          </w:p>
-          <w:p>
-            <w:pPr>
-              <w:rPr>
-                <w:rFonts w:ascii="Times New Roman" w:eastAsia="標楷體" w:hAnsi="Times New Roman" w:cs="Times New Roman"/>
+            </w:pPr>
+            <w:r>
+              <w:rPr>
+                <w:rFonts w:ascii="Times New Roman" w:eastAsia="標楷體" w:hAnsi="Times New Roman" w:cs="Times New Roman" w:hint="eastAsia"/>
+                <w:sz w:val="24"/>
                 <w:szCs w:val="24"/>
                 <w:lang w:eastAsia="zh-TW"/>
               </w:rPr>
-            </w:pPr>
-            <w:r>
-              <w:rPr>
-                <w:rFonts w:ascii="Times New Roman" w:eastAsia="標楷體" w:hAnsi="Times New Roman" w:cs="Times New Roman"/>
+              <w:t>洪志峰</w:t>
+            </w:r>
+            <w:r>
+              <w:rPr>
+                <w:rFonts w:ascii="Times New Roman" w:eastAsia="標楷體" w:hAnsi="Times New Roman" w:cs="Times New Roman" w:hint="eastAsia"/>
+                <w:sz w:val="24"/>
                 <w:szCs w:val="24"/>
                 <w:lang w:eastAsia="zh-TW"/>
               </w:rPr>
+              <w:t>(2007)</w:t>
+            </w:r>
+          </w:p>
+          <w:p>
+            <w:pPr>
+              <w:rPr>
+                <w:rFonts w:ascii="Times New Roman" w:eastAsia="標楷體" w:hAnsi="Times New Roman" w:cs="Times New Roman"/>
+                <w:sz w:val="24"/>
+                <w:szCs w:val="24"/>
+                <w:lang w:eastAsia="zh-TW"/>
+              </w:rPr>
+            </w:pPr>
+            <w:r>
+              <w:rPr>
+                <w:rFonts w:ascii="Times New Roman" w:eastAsia="標楷體" w:hAnsi="Times New Roman" w:cs="Times New Roman"/>
+                <w:sz w:val="24"/>
+                <w:szCs w:val="24"/>
+                <w:lang w:eastAsia="zh-TW"/>
+              </w:rPr>
               <w:t>沈明勳、左太政、劉嘉茹</w:t>
             </w:r>
             <w:r>
               <w:rPr>
                 <w:rFonts w:ascii="Times New Roman" w:eastAsia="標楷體" w:hAnsi="Times New Roman" w:cs="Times New Roman" w:hint="eastAsia"/>
+                <w:sz w:val="24"/>
                 <w:szCs w:val="24"/>
                 <w:lang w:eastAsia="zh-TW"/>
               </w:rPr>
@@ -7120,12 +8156,14 @@
               <w:jc w:val="center"/>
               <w:rPr>
                 <w:rFonts w:ascii="Times New Roman" w:eastAsia="標楷體" w:hAnsi="Times New Roman" w:cs="Times New Roman"/>
+                <w:sz w:val="24"/>
                 <w:szCs w:val="24"/>
               </w:rPr>
             </w:pPr>
             <w:r>
               <w:rPr>
                 <w:rFonts w:ascii="Times New Roman" w:eastAsia="標楷體" w:hAnsi="Times New Roman" w:cs="Times New Roman" w:hint="eastAsia"/>
+                <w:sz w:val="24"/>
                 <w:szCs w:val="24"/>
               </w:rPr>
               <w:t>4</w:t>
@@ -7134,13 +8172,14 @@
         </w:tc>
         <w:tc>
           <w:tcPr>
-            <w:tcW w:w="6095" w:type="dxa"/>
+            <w:tcW w:w="5103" w:type="dxa"/>
             <w:vAlign w:val="center"/>
           </w:tcPr>
           <w:p>
             <w:pPr>
               <w:rPr>
                 <w:rFonts w:ascii="Times New Roman" w:eastAsia="標楷體" w:hAnsi="Times New Roman" w:cs="Times New Roman"/>
+                <w:sz w:val="24"/>
                 <w:szCs w:val="24"/>
                 <w:lang w:eastAsia="zh-TW"/>
               </w:rPr>
@@ -7148,6 +8187,7 @@
             <w:r>
               <w:rPr>
                 <w:rFonts w:ascii="Times New Roman" w:eastAsia="標楷體" w:hAnsi="Times New Roman" w:cs="Times New Roman"/>
+                <w:sz w:val="24"/>
                 <w:szCs w:val="24"/>
                 <w:lang w:eastAsia="zh-TW"/>
               </w:rPr>
@@ -7157,13 +8197,14 @@
         </w:tc>
         <w:tc>
           <w:tcPr>
-            <w:tcW w:w="2564" w:type="dxa"/>
+            <w:tcW w:w="3556" w:type="dxa"/>
             <w:vAlign w:val="center"/>
           </w:tcPr>
           <w:p>
             <w:pPr>
               <w:rPr>
                 <w:rFonts w:ascii="Times New Roman" w:eastAsia="標楷體" w:hAnsi="Times New Roman" w:cs="Times New Roman"/>
+                <w:sz w:val="24"/>
                 <w:szCs w:val="24"/>
                 <w:lang w:eastAsia="zh-TW"/>
               </w:rPr>
@@ -7171,6 +8212,7 @@
             <w:r>
               <w:rPr>
                 <w:rFonts w:ascii="Times New Roman" w:eastAsia="標楷體" w:hAnsi="Times New Roman" w:cs="Times New Roman"/>
+                <w:sz w:val="24"/>
                 <w:szCs w:val="24"/>
                 <w:lang w:eastAsia="zh-TW"/>
               </w:rPr>
@@ -7179,6 +8221,7 @@
             <w:r>
               <w:rPr>
                 <w:rFonts w:ascii="Times New Roman" w:eastAsia="標楷體" w:hAnsi="Times New Roman" w:cs="Times New Roman"/>
+                <w:sz w:val="24"/>
                 <w:szCs w:val="24"/>
                 <w:lang w:eastAsia="zh-TW"/>
               </w:rPr>
@@ -7189,26 +8232,11 @@
             <w:pPr>
               <w:rPr>
                 <w:rFonts w:ascii="Times New Roman" w:eastAsia="標楷體" w:hAnsi="Times New Roman" w:cs="Times New Roman"/>
+                <w:sz w:val="24"/>
                 <w:szCs w:val="24"/>
                 <w:lang w:eastAsia="zh-TW"/>
               </w:rPr>
             </w:pPr>
-            <w:r>
-              <w:rPr>
-                <w:rFonts w:ascii="Times New Roman" w:eastAsia="標楷體" w:hAnsi="Times New Roman" w:cs="Times New Roman" w:hint="eastAsia"/>
-                <w:szCs w:val="24"/>
-                <w:lang w:eastAsia="zh-TW"/>
-              </w:rPr>
-              <w:t>李麗君、陳玟樺</w:t>
-            </w:r>
-            <w:r>
-              <w:rPr>
-                <w:rFonts w:ascii="Times New Roman" w:eastAsia="標楷體" w:hAnsi="Times New Roman" w:cs="Times New Roman" w:hint="eastAsia"/>
-                <w:szCs w:val="24"/>
-                <w:lang w:eastAsia="zh-TW"/>
-              </w:rPr>
-              <w:t>(</w:t>
-            </w:r>
             <w:r>
               <w:rPr>
                 <w:rFonts w:ascii="Times New Roman" w:eastAsia="標楷體" w:hAnsi="Times New Roman" w:cs="Times New Roman" w:hint="eastAsia"/>
@@ -7216,15 +8244,16 @@
                 <w:szCs w:val="24"/>
                 <w:lang w:eastAsia="zh-TW"/>
               </w:rPr>
-              <w:t>2010</w:t>
+              <w:t>李麗君、陳玟樺</w:t>
             </w:r>
             <w:r>
               <w:rPr>
                 <w:rFonts w:ascii="Times New Roman" w:eastAsia="標楷體" w:hAnsi="Times New Roman" w:cs="Times New Roman" w:hint="eastAsia"/>
+                <w:sz w:val="24"/>
                 <w:szCs w:val="24"/>
                 <w:lang w:eastAsia="zh-TW"/>
               </w:rPr>
-              <w:t>)</w:t>
+              <w:t>(2010)</w:t>
             </w:r>
           </w:p>
         </w:tc>
@@ -7243,12 +8272,14 @@
               <w:jc w:val="center"/>
               <w:rPr>
                 <w:rFonts w:ascii="Times New Roman" w:eastAsia="標楷體" w:hAnsi="Times New Roman" w:cs="Times New Roman"/>
+                <w:sz w:val="24"/>
                 <w:szCs w:val="24"/>
               </w:rPr>
             </w:pPr>
             <w:r>
               <w:rPr>
                 <w:rFonts w:ascii="Times New Roman" w:eastAsia="標楷體" w:hAnsi="Times New Roman" w:cs="Times New Roman" w:hint="eastAsia"/>
+                <w:sz w:val="24"/>
                 <w:szCs w:val="24"/>
               </w:rPr>
               <w:t>5</w:t>
@@ -7257,19 +8288,21 @@
         </w:tc>
         <w:tc>
           <w:tcPr>
-            <w:tcW w:w="6095" w:type="dxa"/>
+            <w:tcW w:w="5103" w:type="dxa"/>
             <w:vAlign w:val="center"/>
           </w:tcPr>
           <w:p>
             <w:pPr>
               <w:rPr>
                 <w:rFonts w:ascii="Times New Roman" w:eastAsia="標楷體" w:hAnsi="Times New Roman" w:cs="Times New Roman"/>
+                <w:sz w:val="24"/>
                 <w:szCs w:val="24"/>
               </w:rPr>
             </w:pPr>
             <w:r>
               <w:rPr>
                 <w:rFonts w:ascii="Times New Roman" w:eastAsia="標楷體" w:hAnsi="Times New Roman" w:cs="Times New Roman"/>
+                <w:sz w:val="24"/>
                 <w:szCs w:val="24"/>
               </w:rPr>
               <w:t>擬題能力不足。</w:t>
@@ -7278,13 +8311,14 @@
         </w:tc>
         <w:tc>
           <w:tcPr>
-            <w:tcW w:w="2564" w:type="dxa"/>
+            <w:tcW w:w="3556" w:type="dxa"/>
             <w:vAlign w:val="center"/>
           </w:tcPr>
           <w:p>
             <w:pPr>
               <w:rPr>
                 <w:rFonts w:ascii="Times New Roman" w:eastAsia="標楷體" w:hAnsi="Times New Roman" w:cs="Times New Roman"/>
+                <w:sz w:val="24"/>
                 <w:szCs w:val="24"/>
                 <w:lang w:eastAsia="zh-TW"/>
               </w:rPr>
@@ -7292,6 +8326,7 @@
             <w:r>
               <w:rPr>
                 <w:rFonts w:ascii="Times New Roman" w:eastAsia="標楷體" w:hAnsi="Times New Roman" w:cs="Times New Roman"/>
+                <w:sz w:val="24"/>
                 <w:szCs w:val="24"/>
                 <w:lang w:eastAsia="zh-TW"/>
               </w:rPr>
@@ -7300,6 +8335,7 @@
             <w:r>
               <w:rPr>
                 <w:rFonts w:ascii="Times New Roman" w:eastAsia="標楷體" w:hAnsi="Times New Roman" w:cs="Times New Roman"/>
+                <w:sz w:val="24"/>
                 <w:szCs w:val="24"/>
                 <w:lang w:eastAsia="zh-TW"/>
               </w:rPr>
@@ -7310,6 +8346,7 @@
             <w:pPr>
               <w:rPr>
                 <w:rFonts w:ascii="Times New Roman" w:eastAsia="標楷體" w:hAnsi="Times New Roman" w:cs="Times New Roman"/>
+                <w:sz w:val="24"/>
                 <w:szCs w:val="24"/>
                 <w:lang w:eastAsia="zh-TW"/>
               </w:rPr>
@@ -7317,6 +8354,7 @@
             <w:r>
               <w:rPr>
                 <w:rFonts w:ascii="Times New Roman" w:eastAsia="標楷體" w:hAnsi="Times New Roman" w:cs="Times New Roman"/>
+                <w:sz w:val="24"/>
                 <w:szCs w:val="24"/>
                 <w:lang w:eastAsia="zh-TW"/>
               </w:rPr>
@@ -7325,6 +8363,7 @@
             <w:r>
               <w:rPr>
                 <w:rFonts w:ascii="Times New Roman" w:eastAsia="標楷體" w:hAnsi="Times New Roman" w:cs="Times New Roman"/>
+                <w:sz w:val="24"/>
                 <w:szCs w:val="24"/>
                 <w:lang w:eastAsia="zh-TW"/>
               </w:rPr>
@@ -7335,6 +8374,7 @@
             <w:pPr>
               <w:rPr>
                 <w:rFonts w:ascii="Times New Roman" w:eastAsia="標楷體" w:hAnsi="Times New Roman" w:cs="Times New Roman"/>
+                <w:sz w:val="24"/>
                 <w:szCs w:val="24"/>
                 <w:lang w:eastAsia="zh-TW"/>
               </w:rPr>
@@ -7342,6 +8382,7 @@
             <w:r>
               <w:rPr>
                 <w:rFonts w:ascii="Times New Roman" w:eastAsia="標楷體" w:hAnsi="Times New Roman" w:cs="Times New Roman"/>
+                <w:sz w:val="24"/>
                 <w:szCs w:val="24"/>
                 <w:lang w:eastAsia="zh-TW"/>
               </w:rPr>
@@ -7350,6 +8391,7 @@
             <w:r>
               <w:rPr>
                 <w:rFonts w:ascii="Times New Roman" w:eastAsia="標楷體" w:hAnsi="Times New Roman" w:cs="Times New Roman" w:hint="eastAsia"/>
+                <w:sz w:val="24"/>
                 <w:szCs w:val="24"/>
                 <w:lang w:eastAsia="zh-TW"/>
               </w:rPr>
@@ -7358,6 +8400,7 @@
             <w:r>
               <w:rPr>
                 <w:rFonts w:ascii="Times New Roman" w:eastAsia="標楷體" w:hAnsi="Times New Roman" w:cs="Times New Roman"/>
+                <w:sz w:val="24"/>
                 <w:szCs w:val="24"/>
                 <w:lang w:eastAsia="zh-TW"/>
               </w:rPr>
@@ -7366,6 +8409,7 @@
             <w:r>
               <w:rPr>
                 <w:rFonts w:ascii="Times New Roman" w:eastAsia="標楷體" w:hAnsi="Times New Roman" w:cs="Times New Roman" w:hint="eastAsia"/>
+                <w:sz w:val="24"/>
                 <w:szCs w:val="24"/>
                 <w:lang w:eastAsia="zh-TW"/>
               </w:rPr>
@@ -7388,12 +8432,14 @@
               <w:jc w:val="center"/>
               <w:rPr>
                 <w:rFonts w:ascii="Times New Roman" w:eastAsia="標楷體" w:hAnsi="Times New Roman" w:cs="Times New Roman"/>
+                <w:sz w:val="24"/>
                 <w:szCs w:val="24"/>
               </w:rPr>
             </w:pPr>
             <w:r>
               <w:rPr>
                 <w:rFonts w:ascii="Times New Roman" w:eastAsia="標楷體" w:hAnsi="Times New Roman" w:cs="Times New Roman" w:hint="eastAsia"/>
+                <w:sz w:val="24"/>
                 <w:szCs w:val="24"/>
               </w:rPr>
               <w:t>6</w:t>
@@ -7402,13 +8448,14 @@
         </w:tc>
         <w:tc>
           <w:tcPr>
-            <w:tcW w:w="6095" w:type="dxa"/>
+            <w:tcW w:w="5103" w:type="dxa"/>
             <w:vAlign w:val="center"/>
           </w:tcPr>
           <w:p>
             <w:pPr>
               <w:rPr>
                 <w:rFonts w:ascii="Times New Roman" w:eastAsia="標楷體" w:hAnsi="Times New Roman" w:cs="Times New Roman"/>
+                <w:sz w:val="24"/>
                 <w:szCs w:val="24"/>
                 <w:lang w:eastAsia="zh-TW"/>
               </w:rPr>
@@ -7416,6 +8463,7 @@
             <w:r>
               <w:rPr>
                 <w:rFonts w:ascii="Times New Roman" w:eastAsia="標楷體" w:hAnsi="Times New Roman" w:cs="Times New Roman"/>
+                <w:sz w:val="24"/>
                 <w:szCs w:val="24"/>
                 <w:lang w:eastAsia="zh-TW"/>
               </w:rPr>
@@ -7425,13 +8473,14 @@
         </w:tc>
         <w:tc>
           <w:tcPr>
-            <w:tcW w:w="2564" w:type="dxa"/>
+            <w:tcW w:w="3556" w:type="dxa"/>
             <w:vAlign w:val="center"/>
           </w:tcPr>
           <w:p>
             <w:pPr>
               <w:rPr>
                 <w:rFonts w:ascii="Times New Roman" w:eastAsia="標楷體" w:hAnsi="Times New Roman" w:cs="Times New Roman"/>
+                <w:sz w:val="24"/>
                 <w:szCs w:val="24"/>
                 <w:lang w:eastAsia="zh-TW"/>
               </w:rPr>
@@ -7439,6 +8488,7 @@
             <w:r>
               <w:rPr>
                 <w:rFonts w:ascii="Times New Roman" w:eastAsia="標楷體" w:hAnsi="Times New Roman" w:cs="Times New Roman"/>
+                <w:sz w:val="24"/>
                 <w:szCs w:val="24"/>
                 <w:lang w:eastAsia="zh-TW"/>
               </w:rPr>
@@ -7447,6 +8497,7 @@
             <w:r>
               <w:rPr>
                 <w:rFonts w:ascii="Times New Roman" w:eastAsia="標楷體" w:hAnsi="Times New Roman" w:cs="Times New Roman"/>
+                <w:sz w:val="24"/>
                 <w:szCs w:val="24"/>
                 <w:lang w:eastAsia="zh-TW"/>
               </w:rPr>
@@ -7457,6 +8508,7 @@
             <w:pPr>
               <w:rPr>
                 <w:rFonts w:ascii="Times New Roman" w:eastAsia="標楷體" w:hAnsi="Times New Roman" w:cs="Times New Roman"/>
+                <w:sz w:val="24"/>
                 <w:szCs w:val="24"/>
                 <w:lang w:eastAsia="zh-TW"/>
               </w:rPr>
@@ -7464,6 +8516,7 @@
             <w:r>
               <w:rPr>
                 <w:rFonts w:ascii="Times New Roman" w:eastAsia="標楷體" w:hAnsi="Times New Roman" w:cs="Times New Roman"/>
+                <w:sz w:val="24"/>
                 <w:szCs w:val="24"/>
                 <w:lang w:eastAsia="zh-TW"/>
               </w:rPr>
@@ -7472,6 +8525,7 @@
             <w:r>
               <w:rPr>
                 <w:rFonts w:ascii="Times New Roman" w:eastAsia="標楷體" w:hAnsi="Times New Roman" w:cs="Times New Roman"/>
+                <w:sz w:val="24"/>
                 <w:szCs w:val="24"/>
                 <w:lang w:eastAsia="zh-TW"/>
               </w:rPr>
@@ -7484,7 +8538,8 @@
     <w:p>
       <w:pPr>
         <w:pStyle w:val="a5"/>
-        <w:ind w:left="480"/>
+        <w:spacing w:beforeLines="50" w:before="120"/>
+        <w:ind w:left="482"/>
         <w:jc w:val="center"/>
         <w:rPr>
           <w:rFonts w:ascii="Times New Roman" w:eastAsia="標楷體" w:hAnsi="Times New Roman" w:cs="Times New Roman"/>
@@ -7493,8 +8548,6 @@
           <w:lang w:eastAsia="zh-TW"/>
         </w:rPr>
       </w:pPr>
-      <w:bookmarkStart w:id="0" w:name="_GoBack"/>
-      <w:bookmarkEnd w:id="0"/>
       <w:r>
         <w:rPr>
           <w:rFonts w:ascii="Times New Roman" w:eastAsia="標楷體" w:hAnsi="Times New Roman" w:cs="Times New Roman" w:hint="eastAsia"/>
@@ -7526,6 +8579,16 @@
     <w:p>
       <w:pPr>
         <w:rPr>
+          <w:rFonts w:ascii="Times New Roman" w:eastAsia="標楷體" w:hAnsi="Times New Roman" w:cs="Times New Roman" w:hint="eastAsia"/>
+          <w:sz w:val="24"/>
+          <w:szCs w:val="24"/>
+          <w:lang w:eastAsia="zh-TW"/>
+        </w:rPr>
+      </w:pPr>
+    </w:p>
+    <w:p>
+      <w:pPr>
+        <w:rPr>
           <w:rFonts w:ascii="Times New Roman" w:eastAsia="標楷體" w:hAnsi="Times New Roman" w:cs="Times New Roman"/>
           <w:sz w:val="24"/>
           <w:szCs w:val="24"/>
@@ -7572,7 +8635,7 @@
     <w:p>
       <w:pPr>
         <w:rPr>
-          <w:rFonts w:ascii="Times New Roman" w:eastAsia="標楷體" w:hAnsi="Times New Roman" w:cs="Times New Roman"/>
+          <w:rFonts w:ascii="Times New Roman" w:eastAsia="標楷體" w:hAnsi="Times New Roman" w:cs="Times New Roman" w:hint="eastAsia"/>
           <w:sz w:val="24"/>
           <w:szCs w:val="24"/>
           <w:lang w:eastAsia="zh-TW"/>
@@ -7688,7 +8751,7 @@
         </w:tabs>
         <w:jc w:val="center"/>
         <w:rPr>
-          <w:rFonts w:ascii="Times New Roman" w:eastAsia="標楷體" w:hAnsi="Times New Roman" w:cs="Times New Roman"/>
+          <w:rFonts w:ascii="Times New Roman" w:eastAsia="標楷體" w:hAnsi="Times New Roman" w:cs="Times New Roman" w:hint="eastAsia"/>
           <w:sz w:val="24"/>
           <w:szCs w:val="24"/>
           <w:lang w:eastAsia="zh-TW"/>
@@ -7718,7 +8781,7 @@
                     <pic:cNvPicPr/>
                   </pic:nvPicPr>
                   <pic:blipFill>
-                    <a:blip r:embed="rId9">
+                    <a:blip r:embed="rId13">
                       <a:extLst>
                         <a:ext uri="{28A0092B-C50C-407E-A947-70E740481C1C}">
                           <a14:useLocalDpi xmlns:a14="http://schemas.microsoft.com/office/drawing/2010/main" val="0"/>
@@ -7753,23 +8816,7 @@
           <w:tab w:val="left" w:pos="3990"/>
           <w:tab w:val="left" w:pos="4604"/>
         </w:tabs>
-        <w:jc w:val="center"/>
-        <w:rPr>
-          <w:rFonts w:ascii="Times New Roman" w:eastAsia="標楷體" w:hAnsi="Times New Roman" w:cs="Times New Roman"/>
-          <w:sz w:val="24"/>
-          <w:szCs w:val="24"/>
-          <w:lang w:eastAsia="zh-TW"/>
-        </w:rPr>
-      </w:pPr>
-    </w:p>
-    <w:p>
-      <w:pPr>
-        <w:pStyle w:val="a3"/>
-        <w:tabs>
-          <w:tab w:val="left" w:pos="2550"/>
-          <w:tab w:val="left" w:pos="3990"/>
-          <w:tab w:val="left" w:pos="4604"/>
-        </w:tabs>
+        <w:spacing w:beforeLines="50" w:before="120"/>
         <w:jc w:val="center"/>
         <w:rPr>
           <w:rFonts w:ascii="Times New Roman" w:eastAsia="標楷體" w:hAnsi="Times New Roman" w:cs="Times New Roman"/>
@@ -8255,14 +9302,15 @@
       <w:pPr>
         <w:pStyle w:val="a3"/>
         <w:numPr>
-          <w:ilvl w:val="1"/>
-          <w:numId w:val="13"/>
+          <w:ilvl w:val="0"/>
+          <w:numId w:val="21"/>
         </w:numPr>
         <w:tabs>
           <w:tab w:val="left" w:pos="2550"/>
           <w:tab w:val="left" w:pos="3990"/>
           <w:tab w:val="left" w:pos="4604"/>
         </w:tabs>
+        <w:spacing w:beforeLines="50" w:before="120" w:afterLines="50" w:after="120"/>
         <w:rPr>
           <w:rFonts w:ascii="Times New Roman" w:eastAsia="標楷體" w:hAnsi="Times New Roman" w:cs="Times New Roman"/>
           <w:sz w:val="24"/>
@@ -8288,23 +9336,15 @@
           <w:tab w:val="left" w:pos="3990"/>
           <w:tab w:val="left" w:pos="4604"/>
         </w:tabs>
-        <w:ind w:left="1440"/>
-        <w:rPr>
-          <w:rFonts w:ascii="Times New Roman" w:eastAsia="標楷體" w:hAnsi="Times New Roman" w:cs="Times New Roman"/>
-          <w:sz w:val="24"/>
-          <w:szCs w:val="24"/>
-          <w:lang w:eastAsia="zh-TW"/>
-        </w:rPr>
-      </w:pPr>
-      <w:r>
-        <w:rPr>
-          <w:rFonts w:ascii="Times New Roman" w:eastAsia="標楷體" w:hAnsi="Times New Roman" w:cs="Times New Roman"/>
-          <w:sz w:val="24"/>
-          <w:szCs w:val="24"/>
-          <w:lang w:eastAsia="zh-TW"/>
-        </w:rPr>
-        <w:t xml:space="preserve">　　</w:t>
-      </w:r>
+        <w:spacing w:beforeLines="50" w:before="120" w:afterLines="50" w:after="120"/>
+        <w:ind w:left="960"/>
+        <w:rPr>
+          <w:rFonts w:ascii="Times New Roman" w:eastAsia="標楷體" w:hAnsi="Times New Roman" w:cs="Times New Roman"/>
+          <w:sz w:val="24"/>
+          <w:szCs w:val="24"/>
+          <w:lang w:eastAsia="zh-TW"/>
+        </w:rPr>
+      </w:pPr>
       <w:r>
         <w:rPr>
           <w:rFonts w:ascii="Times New Roman" w:eastAsia="標楷體" w:hAnsi="Times New Roman" w:cs="Times New Roman" w:hint="eastAsia"/>
@@ -8408,14 +9448,15 @@
       <w:pPr>
         <w:pStyle w:val="a3"/>
         <w:numPr>
-          <w:ilvl w:val="1"/>
-          <w:numId w:val="13"/>
+          <w:ilvl w:val="0"/>
+          <w:numId w:val="21"/>
         </w:numPr>
         <w:tabs>
           <w:tab w:val="left" w:pos="2550"/>
           <w:tab w:val="left" w:pos="3990"/>
           <w:tab w:val="left" w:pos="4604"/>
         </w:tabs>
+        <w:spacing w:beforeLines="50" w:before="120" w:afterLines="50" w:after="120"/>
         <w:rPr>
           <w:rFonts w:ascii="Times New Roman" w:eastAsia="標楷體" w:hAnsi="Times New Roman" w:cs="Times New Roman"/>
           <w:sz w:val="24"/>
@@ -8441,23 +9482,15 @@
           <w:tab w:val="left" w:pos="3990"/>
           <w:tab w:val="left" w:pos="4604"/>
         </w:tabs>
-        <w:ind w:left="1440"/>
-        <w:rPr>
-          <w:rFonts w:ascii="Times New Roman" w:eastAsia="標楷體" w:hAnsi="Times New Roman" w:cs="Times New Roman"/>
-          <w:sz w:val="24"/>
-          <w:szCs w:val="24"/>
-          <w:lang w:eastAsia="zh-TW"/>
-        </w:rPr>
-      </w:pPr>
-      <w:r>
-        <w:rPr>
-          <w:rFonts w:ascii="Times New Roman" w:eastAsia="標楷體" w:hAnsi="Times New Roman" w:cs="Times New Roman"/>
-          <w:sz w:val="24"/>
-          <w:szCs w:val="24"/>
-          <w:lang w:eastAsia="zh-TW"/>
-        </w:rPr>
-        <w:t xml:space="preserve">　　</w:t>
-      </w:r>
+        <w:spacing w:beforeLines="50" w:before="120" w:afterLines="50" w:after="120"/>
+        <w:ind w:left="960"/>
+        <w:rPr>
+          <w:rFonts w:ascii="Times New Roman" w:eastAsia="標楷體" w:hAnsi="Times New Roman" w:cs="Times New Roman"/>
+          <w:sz w:val="24"/>
+          <w:szCs w:val="24"/>
+          <w:lang w:eastAsia="zh-TW"/>
+        </w:rPr>
+      </w:pPr>
       <w:r>
         <w:rPr>
           <w:rFonts w:ascii="Times New Roman" w:eastAsia="標楷體" w:hAnsi="Times New Roman" w:cs="Times New Roman" w:hint="eastAsia"/>
@@ -8472,14 +9505,15 @@
       <w:pPr>
         <w:pStyle w:val="a3"/>
         <w:numPr>
-          <w:ilvl w:val="1"/>
-          <w:numId w:val="13"/>
+          <w:ilvl w:val="0"/>
+          <w:numId w:val="21"/>
         </w:numPr>
         <w:tabs>
           <w:tab w:val="left" w:pos="2550"/>
           <w:tab w:val="left" w:pos="3990"/>
           <w:tab w:val="left" w:pos="4604"/>
         </w:tabs>
+        <w:spacing w:beforeLines="50" w:before="120" w:afterLines="50" w:after="120"/>
         <w:rPr>
           <w:rFonts w:ascii="Times New Roman" w:eastAsia="標楷體" w:hAnsi="Times New Roman" w:cs="Times New Roman"/>
           <w:sz w:val="24"/>
@@ -8505,23 +9539,15 @@
           <w:tab w:val="left" w:pos="3990"/>
           <w:tab w:val="left" w:pos="4604"/>
         </w:tabs>
-        <w:ind w:left="1440"/>
-        <w:rPr>
-          <w:rFonts w:ascii="Times New Roman" w:eastAsia="標楷體" w:hAnsi="Times New Roman" w:cs="Times New Roman"/>
-          <w:sz w:val="24"/>
-          <w:szCs w:val="24"/>
-          <w:lang w:eastAsia="zh-TW"/>
-        </w:rPr>
-      </w:pPr>
-      <w:r>
-        <w:rPr>
-          <w:rFonts w:ascii="Times New Roman" w:eastAsia="標楷體" w:hAnsi="Times New Roman" w:cs="Times New Roman"/>
-          <w:sz w:val="24"/>
-          <w:szCs w:val="24"/>
-          <w:lang w:eastAsia="zh-TW"/>
-        </w:rPr>
-        <w:t xml:space="preserve">　　</w:t>
-      </w:r>
+        <w:spacing w:beforeLines="50" w:before="120" w:afterLines="50" w:after="120"/>
+        <w:ind w:left="960"/>
+        <w:rPr>
+          <w:rFonts w:ascii="Times New Roman" w:eastAsia="標楷體" w:hAnsi="Times New Roman" w:cs="Times New Roman" w:hint="eastAsia"/>
+          <w:sz w:val="24"/>
+          <w:szCs w:val="24"/>
+          <w:lang w:eastAsia="zh-TW"/>
+        </w:rPr>
+      </w:pPr>
       <w:r>
         <w:rPr>
           <w:rFonts w:ascii="Times New Roman" w:eastAsia="標楷體" w:hAnsi="Times New Roman" w:cs="Times New Roman" w:hint="eastAsia"/>
@@ -8634,25 +9660,8 @@
         </w:rPr>
         <w:t>。</w:t>
       </w:r>
-    </w:p>
-    <w:p>
-      <w:pPr>
-        <w:rPr>
-          <w:rFonts w:ascii="Times New Roman" w:eastAsia="標楷體" w:hAnsi="Times New Roman" w:cs="Times New Roman"/>
-          <w:sz w:val="24"/>
-          <w:szCs w:val="24"/>
-          <w:lang w:eastAsia="zh-TW"/>
-        </w:rPr>
-      </w:pPr>
-      <w:r>
-        <w:rPr>
-          <w:rFonts w:ascii="Times New Roman" w:eastAsia="標楷體" w:hAnsi="Times New Roman" w:cs="Times New Roman"/>
-          <w:sz w:val="24"/>
-          <w:szCs w:val="24"/>
-          <w:lang w:eastAsia="zh-TW"/>
-        </w:rPr>
-        <w:br w:type="page"/>
-      </w:r>
+      <w:bookmarkStart w:id="0" w:name="_GoBack"/>
+      <w:bookmarkEnd w:id="0"/>
     </w:p>
     <w:p>
       <w:pPr>
@@ -8775,7 +9784,7 @@
                     <pic:cNvPicPr/>
                   </pic:nvPicPr>
                   <pic:blipFill>
-                    <a:blip r:embed="rId10" cstate="print">
+                    <a:blip r:embed="rId14" cstate="print">
                       <a:extLst>
                         <a:ext uri="{28A0092B-C50C-407E-A947-70E740481C1C}">
                           <a14:useLocalDpi xmlns:a14="http://schemas.microsoft.com/office/drawing/2010/main" val="0"/>
@@ -8908,7 +9917,7 @@
         <w:pStyle w:val="a3"/>
         <w:numPr>
           <w:ilvl w:val="0"/>
-          <w:numId w:val="14"/>
+          <w:numId w:val="18"/>
         </w:numPr>
         <w:tabs>
           <w:tab w:val="left" w:pos="2550"/>
@@ -8918,13 +9927,15 @@
         <w:spacing w:beforeLines="50" w:before="120" w:afterLines="50" w:after="120"/>
         <w:rPr>
           <w:rFonts w:ascii="Times New Roman" w:eastAsia="標楷體" w:hAnsi="Times New Roman" w:cs="Times New Roman"/>
-          <w:szCs w:val="24"/>
-          <w:lang w:eastAsia="zh-TW"/>
-        </w:rPr>
-      </w:pPr>
-      <w:r>
-        <w:rPr>
-          <w:rFonts w:ascii="Times New Roman" w:eastAsia="標楷體" w:hAnsi="Times New Roman" w:cs="Times New Roman" w:hint="eastAsia"/>
+          <w:sz w:val="24"/>
+          <w:szCs w:val="24"/>
+          <w:lang w:eastAsia="zh-TW"/>
+        </w:rPr>
+      </w:pPr>
+      <w:r>
+        <w:rPr>
+          <w:rFonts w:ascii="Times New Roman" w:eastAsia="標楷體" w:hAnsi="Times New Roman" w:cs="Times New Roman" w:hint="eastAsia"/>
+          <w:sz w:val="24"/>
           <w:szCs w:val="24"/>
           <w:lang w:eastAsia="zh-TW"/>
         </w:rPr>
@@ -9068,7 +10079,7 @@
         <w:spacing w:beforeLines="50" w:before="120" w:afterLines="50" w:after="120"/>
         <w:ind w:left="480"/>
         <w:rPr>
-          <w:rFonts w:ascii="Times New Roman" w:eastAsia="標楷體" w:hAnsi="Times New Roman" w:cs="Times New Roman"/>
+          <w:rFonts w:ascii="Times New Roman" w:eastAsia="標楷體" w:hAnsi="Times New Roman" w:cs="Times New Roman" w:hint="eastAsia"/>
           <w:sz w:val="24"/>
           <w:szCs w:val="24"/>
           <w:lang w:eastAsia="zh-TW"/>
@@ -9098,7 +10109,7 @@
                     <pic:cNvPicPr/>
                   </pic:nvPicPr>
                   <pic:blipFill>
-                    <a:blip r:embed="rId11" cstate="print">
+                    <a:blip r:embed="rId15" cstate="print">
                       <a:extLst>
                         <a:ext uri="{28A0092B-C50C-407E-A947-70E740481C1C}">
                           <a14:useLocalDpi xmlns:a14="http://schemas.microsoft.com/office/drawing/2010/main" val="0"/>
@@ -9176,7 +10187,7 @@
         <w:pStyle w:val="a3"/>
         <w:numPr>
           <w:ilvl w:val="0"/>
-          <w:numId w:val="14"/>
+          <w:numId w:val="18"/>
         </w:numPr>
         <w:tabs>
           <w:tab w:val="left" w:pos="2550"/>
@@ -9185,18 +10196,29 @@
         </w:tabs>
         <w:spacing w:beforeLines="50" w:before="120" w:afterLines="50" w:after="120"/>
         <w:rPr>
-          <w:rFonts w:ascii="Times New Roman" w:eastAsia="標楷體" w:hAnsi="Times New Roman" w:cs="Times New Roman"/>
-          <w:szCs w:val="24"/>
-          <w:lang w:eastAsia="zh-TW"/>
-        </w:rPr>
-      </w:pPr>
-      <w:r>
-        <w:rPr>
-          <w:rFonts w:ascii="Times New Roman" w:eastAsia="標楷體" w:hAnsi="Times New Roman" w:cs="Times New Roman" w:hint="eastAsia"/>
-          <w:szCs w:val="24"/>
-          <w:lang w:eastAsia="zh-TW"/>
-        </w:rPr>
-        <w:t>系統功能</w:t>
+          <w:rFonts w:ascii="Times New Roman" w:eastAsia="標楷體" w:hAnsi="Times New Roman" w:cs="Times New Roman" w:hint="eastAsia"/>
+          <w:sz w:val="24"/>
+          <w:szCs w:val="24"/>
+          <w:lang w:eastAsia="zh-TW"/>
+        </w:rPr>
+      </w:pPr>
+      <w:r>
+        <w:rPr>
+          <w:rFonts w:ascii="Times New Roman" w:eastAsia="標楷體" w:hAnsi="Times New Roman" w:cs="Times New Roman" w:hint="eastAsia"/>
+          <w:sz w:val="24"/>
+          <w:szCs w:val="24"/>
+          <w:lang w:eastAsia="zh-TW"/>
+        </w:rPr>
+        <w:t>系統</w:t>
+      </w:r>
+      <w:r>
+        <w:rPr>
+          <w:rFonts w:ascii="Times New Roman" w:eastAsia="標楷體" w:hAnsi="Times New Roman" w:cs="Times New Roman" w:hint="eastAsia"/>
+          <w:sz w:val="24"/>
+          <w:szCs w:val="24"/>
+          <w:lang w:eastAsia="zh-TW"/>
+        </w:rPr>
+        <w:t>功能</w:t>
       </w:r>
     </w:p>
     <w:p>
@@ -9386,12 +10408,15 @@
     <w:p>
       <w:pPr>
         <w:pStyle w:val="a3"/>
+        <w:numPr>
+          <w:ilvl w:val="0"/>
+          <w:numId w:val="20"/>
+        </w:numPr>
         <w:tabs>
           <w:tab w:val="left" w:pos="2550"/>
           <w:tab w:val="left" w:pos="3990"/>
           <w:tab w:val="left" w:pos="4604"/>
         </w:tabs>
-        <w:ind w:left="960"/>
         <w:rPr>
           <w:rFonts w:ascii="Times New Roman" w:eastAsia="標楷體" w:hAnsi="Times New Roman" w:cs="Times New Roman"/>
           <w:sz w:val="24"/>
@@ -9435,7 +10460,7 @@
           <w:tab w:val="left" w:pos="3990"/>
           <w:tab w:val="left" w:pos="4604"/>
         </w:tabs>
-        <w:ind w:left="964"/>
+        <w:ind w:left="1440"/>
         <w:rPr>
           <w:rFonts w:ascii="Times New Roman" w:eastAsia="標楷體" w:hAnsi="Times New Roman" w:cs="Times New Roman"/>
           <w:sz w:val="24"/>
@@ -9451,6 +10476,44 @@
           <w:lang w:eastAsia="zh-TW"/>
         </w:rPr>
         <w:t>教師可以查看所有學生之遊戲紀錄，亦可針對特定學生之帳號進行查詢，以幫助教師掌握每個學生的學習狀況。</w:t>
+      </w:r>
+    </w:p>
+    <w:p>
+      <w:pPr>
+        <w:pStyle w:val="a3"/>
+        <w:numPr>
+          <w:ilvl w:val="0"/>
+          <w:numId w:val="20"/>
+        </w:numPr>
+        <w:tabs>
+          <w:tab w:val="left" w:pos="2550"/>
+          <w:tab w:val="left" w:pos="3990"/>
+          <w:tab w:val="left" w:pos="4604"/>
+        </w:tabs>
+        <w:rPr>
+          <w:rFonts w:ascii="Times New Roman" w:eastAsia="標楷體" w:hAnsi="Times New Roman" w:cs="Times New Roman"/>
+          <w:sz w:val="24"/>
+          <w:szCs w:val="24"/>
+          <w:lang w:eastAsia="zh-TW"/>
+        </w:rPr>
+      </w:pPr>
+      <w:r>
+        <w:rPr>
+          <w:rFonts w:ascii="Times New Roman" w:eastAsia="標楷體" w:hAnsi="Times New Roman" w:cs="Times New Roman" w:hint="eastAsia"/>
+          <w:sz w:val="24"/>
+          <w:szCs w:val="24"/>
+          <w:lang w:eastAsia="zh-TW"/>
+        </w:rPr>
+        <w:t>統計</w:t>
+      </w:r>
+      <w:r>
+        <w:rPr>
+          <w:rFonts w:ascii="Times New Roman" w:eastAsia="標楷體" w:hAnsi="Times New Roman" w:cs="Times New Roman" w:hint="eastAsia"/>
+          <w:sz w:val="24"/>
+          <w:szCs w:val="24"/>
+          <w:lang w:eastAsia="zh-TW"/>
+        </w:rPr>
+        <w:t>分析：</w:t>
       </w:r>
     </w:p>
     <w:p>
@@ -9461,31 +10524,69 @@
           <w:tab w:val="left" w:pos="3990"/>
           <w:tab w:val="left" w:pos="4604"/>
         </w:tabs>
-        <w:ind w:left="960"/>
-        <w:rPr>
-          <w:rFonts w:ascii="Times New Roman" w:eastAsia="標楷體" w:hAnsi="Times New Roman" w:cs="Times New Roman"/>
-          <w:sz w:val="24"/>
-          <w:szCs w:val="24"/>
-          <w:lang w:eastAsia="zh-TW"/>
-        </w:rPr>
-      </w:pPr>
-      <w:r>
-        <w:rPr>
-          <w:rFonts w:ascii="Times New Roman" w:eastAsia="標楷體" w:hAnsi="Times New Roman" w:cs="Times New Roman" w:hint="eastAsia"/>
-          <w:sz w:val="24"/>
-          <w:szCs w:val="24"/>
-          <w:lang w:eastAsia="zh-TW"/>
-        </w:rPr>
-        <w:t>統計</w:t>
-      </w:r>
-      <w:r>
-        <w:rPr>
-          <w:rFonts w:ascii="Times New Roman" w:eastAsia="標楷體" w:hAnsi="Times New Roman" w:cs="Times New Roman" w:hint="eastAsia"/>
-          <w:sz w:val="24"/>
-          <w:szCs w:val="24"/>
-          <w:lang w:eastAsia="zh-TW"/>
-        </w:rPr>
-        <w:t>分析；</w:t>
+        <w:ind w:left="1440"/>
+        <w:rPr>
+          <w:rFonts w:ascii="Times New Roman" w:eastAsia="標楷體" w:hAnsi="Times New Roman" w:cs="Times New Roman"/>
+          <w:sz w:val="24"/>
+          <w:szCs w:val="24"/>
+          <w:lang w:eastAsia="zh-TW"/>
+        </w:rPr>
+      </w:pPr>
+      <w:r>
+        <w:rPr>
+          <w:rFonts w:ascii="Times New Roman" w:eastAsia="標楷體" w:hAnsi="Times New Roman" w:cs="Times New Roman" w:hint="eastAsia"/>
+          <w:sz w:val="24"/>
+          <w:szCs w:val="24"/>
+          <w:lang w:eastAsia="zh-TW"/>
+        </w:rPr>
+        <w:t>統計圖可以幫助教師更直覺的掌握學生程度分群狀況，透過答題答對率等資訊或迷思概念的圖像呈現，迅速了解班上學生之學習狀況。</w:t>
+      </w:r>
+    </w:p>
+    <w:p>
+      <w:pPr>
+        <w:pStyle w:val="a3"/>
+        <w:numPr>
+          <w:ilvl w:val="0"/>
+          <w:numId w:val="20"/>
+        </w:numPr>
+        <w:tabs>
+          <w:tab w:val="left" w:pos="2550"/>
+          <w:tab w:val="left" w:pos="3990"/>
+          <w:tab w:val="left" w:pos="4604"/>
+        </w:tabs>
+        <w:rPr>
+          <w:rFonts w:ascii="Times New Roman" w:eastAsia="標楷體" w:hAnsi="Times New Roman" w:cs="Times New Roman"/>
+          <w:sz w:val="24"/>
+          <w:szCs w:val="24"/>
+          <w:lang w:eastAsia="zh-TW"/>
+        </w:rPr>
+      </w:pPr>
+      <w:r>
+        <w:rPr>
+          <w:rFonts w:ascii="Times New Roman" w:eastAsia="標楷體" w:hAnsi="Times New Roman" w:cs="Times New Roman" w:hint="eastAsia"/>
+          <w:sz w:val="24"/>
+          <w:szCs w:val="24"/>
+          <w:lang w:eastAsia="zh-TW"/>
+        </w:rPr>
+        <w:t>帳號</w:t>
+      </w:r>
+      <w:r>
+        <w:rPr>
+          <w:rFonts w:ascii="Times New Roman" w:eastAsia="標楷體" w:hAnsi="Times New Roman" w:cs="Times New Roman" w:hint="eastAsia"/>
+          <w:sz w:val="24"/>
+          <w:szCs w:val="24"/>
+          <w:lang w:eastAsia="zh-TW"/>
+        </w:rPr>
+        <w:t>管理</w:t>
+      </w:r>
+      <w:r>
+        <w:rPr>
+          <w:rFonts w:ascii="Times New Roman" w:eastAsia="標楷體" w:hAnsi="Times New Roman" w:cs="Times New Roman" w:hint="eastAsia"/>
+          <w:sz w:val="24"/>
+          <w:szCs w:val="24"/>
+          <w:lang w:eastAsia="zh-TW"/>
+        </w:rPr>
+        <w:t>：</w:t>
       </w:r>
     </w:p>
     <w:p>
@@ -9496,69 +10597,7 @@
           <w:tab w:val="left" w:pos="3990"/>
           <w:tab w:val="left" w:pos="4604"/>
         </w:tabs>
-        <w:ind w:left="964"/>
-        <w:rPr>
-          <w:rFonts w:ascii="Times New Roman" w:eastAsia="標楷體" w:hAnsi="Times New Roman" w:cs="Times New Roman"/>
-          <w:sz w:val="24"/>
-          <w:szCs w:val="24"/>
-          <w:lang w:eastAsia="zh-TW"/>
-        </w:rPr>
-      </w:pPr>
-      <w:r>
-        <w:rPr>
-          <w:rFonts w:ascii="Times New Roman" w:eastAsia="標楷體" w:hAnsi="Times New Roman" w:cs="Times New Roman" w:hint="eastAsia"/>
-          <w:sz w:val="24"/>
-          <w:szCs w:val="24"/>
-          <w:lang w:eastAsia="zh-TW"/>
-        </w:rPr>
-        <w:t>統計圖可以幫助教師更直覺的掌握學生程度分群狀況，透過答題答對率等資訊或迷思概念的圖像呈現，迅速了解班上學生之學習狀況。</w:t>
-      </w:r>
-      <w:r>
-        <w:rPr>
-          <w:rFonts w:ascii="Times New Roman" w:eastAsia="標楷體" w:hAnsi="Times New Roman" w:cs="Times New Roman"/>
-          <w:sz w:val="24"/>
-          <w:szCs w:val="24"/>
-          <w:lang w:eastAsia="zh-TW"/>
-        </w:rPr>
-        <w:br/>
-      </w:r>
-      <w:r>
-        <w:rPr>
-          <w:rFonts w:ascii="Times New Roman" w:eastAsia="標楷體" w:hAnsi="Times New Roman" w:cs="Times New Roman" w:hint="eastAsia"/>
-          <w:sz w:val="24"/>
-          <w:szCs w:val="24"/>
-          <w:lang w:eastAsia="zh-TW"/>
-        </w:rPr>
-        <w:t>帳號</w:t>
-      </w:r>
-      <w:r>
-        <w:rPr>
-          <w:rFonts w:ascii="Times New Roman" w:eastAsia="標楷體" w:hAnsi="Times New Roman" w:cs="Times New Roman" w:hint="eastAsia"/>
-          <w:sz w:val="24"/>
-          <w:szCs w:val="24"/>
-          <w:lang w:eastAsia="zh-TW"/>
-        </w:rPr>
-        <w:t>管理</w:t>
-      </w:r>
-      <w:r>
-        <w:rPr>
-          <w:rFonts w:ascii="Times New Roman" w:eastAsia="標楷體" w:hAnsi="Times New Roman" w:cs="Times New Roman" w:hint="eastAsia"/>
-          <w:sz w:val="24"/>
-          <w:szCs w:val="24"/>
-          <w:lang w:eastAsia="zh-TW"/>
-        </w:rPr>
-        <w:t>：</w:t>
-      </w:r>
-    </w:p>
-    <w:p>
-      <w:pPr>
-        <w:pStyle w:val="a3"/>
-        <w:tabs>
-          <w:tab w:val="left" w:pos="2550"/>
-          <w:tab w:val="left" w:pos="3990"/>
-          <w:tab w:val="left" w:pos="4604"/>
-        </w:tabs>
-        <w:ind w:left="964"/>
+        <w:ind w:left="1440"/>
         <w:rPr>
           <w:rFonts w:ascii="Times New Roman" w:eastAsia="標楷體" w:hAnsi="Times New Roman" w:cs="Times New Roman"/>
           <w:sz w:val="24"/>
@@ -9641,7 +10680,7 @@
         <w:pStyle w:val="a3"/>
         <w:numPr>
           <w:ilvl w:val="0"/>
-          <w:numId w:val="16"/>
+          <w:numId w:val="19"/>
         </w:numPr>
         <w:tabs>
           <w:tab w:val="left" w:pos="2550"/>
@@ -9651,25 +10690,19 @@
         <w:spacing w:beforeLines="50" w:before="120" w:afterLines="50" w:after="120"/>
         <w:rPr>
           <w:rFonts w:ascii="Times New Roman" w:eastAsia="標楷體" w:hAnsi="Times New Roman" w:cs="Times New Roman"/>
-          <w:szCs w:val="24"/>
-          <w:lang w:eastAsia="zh-TW"/>
-        </w:rPr>
-      </w:pPr>
-      <w:r>
-        <w:rPr>
-          <w:rFonts w:ascii="Times New Roman" w:eastAsia="標楷體" w:hAnsi="Times New Roman" w:cs="Times New Roman" w:hint="eastAsia"/>
-          <w:szCs w:val="24"/>
-          <w:lang w:eastAsia="zh-TW"/>
-        </w:rPr>
-        <w:t>實驗</w:t>
-      </w:r>
-      <w:r>
-        <w:rPr>
-          <w:rFonts w:ascii="Times New Roman" w:eastAsia="標楷體" w:hAnsi="Times New Roman" w:cs="Times New Roman" w:hint="eastAsia"/>
-          <w:szCs w:val="24"/>
-          <w:lang w:eastAsia="zh-TW"/>
-        </w:rPr>
-        <w:t>對象</w:t>
+          <w:sz w:val="24"/>
+          <w:szCs w:val="24"/>
+          <w:lang w:eastAsia="zh-TW"/>
+        </w:rPr>
+      </w:pPr>
+      <w:r>
+        <w:rPr>
+          <w:rFonts w:ascii="Times New Roman" w:eastAsia="標楷體" w:hAnsi="Times New Roman" w:cs="Times New Roman" w:hint="eastAsia"/>
+          <w:sz w:val="24"/>
+          <w:szCs w:val="24"/>
+          <w:lang w:eastAsia="zh-TW"/>
+        </w:rPr>
+        <w:t>實驗對象</w:t>
       </w:r>
     </w:p>
     <w:p>
@@ -9846,7 +10879,7 @@
         <w:pStyle w:val="a3"/>
         <w:numPr>
           <w:ilvl w:val="0"/>
-          <w:numId w:val="16"/>
+          <w:numId w:val="19"/>
         </w:numPr>
         <w:tabs>
           <w:tab w:val="left" w:pos="2550"/>
@@ -9856,17 +10889,28 @@
         <w:spacing w:beforeLines="50" w:before="120" w:afterLines="50" w:after="120"/>
         <w:rPr>
           <w:rFonts w:ascii="Times New Roman" w:eastAsia="標楷體" w:hAnsi="Times New Roman" w:cs="Times New Roman"/>
-          <w:szCs w:val="24"/>
-          <w:lang w:eastAsia="zh-TW"/>
-        </w:rPr>
-      </w:pPr>
-      <w:r>
-        <w:rPr>
-          <w:rFonts w:ascii="Times New Roman" w:eastAsia="標楷體" w:hAnsi="Times New Roman" w:cs="Times New Roman" w:hint="eastAsia"/>
-          <w:szCs w:val="24"/>
-          <w:lang w:eastAsia="zh-TW"/>
-        </w:rPr>
-        <w:t>實驗設計</w:t>
+          <w:sz w:val="24"/>
+          <w:szCs w:val="24"/>
+          <w:lang w:eastAsia="zh-TW"/>
+        </w:rPr>
+      </w:pPr>
+      <w:r>
+        <w:rPr>
+          <w:rFonts w:ascii="Times New Roman" w:eastAsia="標楷體" w:hAnsi="Times New Roman" w:cs="Times New Roman" w:hint="eastAsia"/>
+          <w:sz w:val="24"/>
+          <w:szCs w:val="24"/>
+          <w:lang w:eastAsia="zh-TW"/>
+        </w:rPr>
+        <w:t>實驗</w:t>
+      </w:r>
+      <w:r>
+        <w:rPr>
+          <w:rFonts w:ascii="Times New Roman" w:eastAsia="標楷體" w:hAnsi="Times New Roman" w:cs="Times New Roman" w:hint="eastAsia"/>
+          <w:sz w:val="24"/>
+          <w:szCs w:val="24"/>
+          <w:lang w:eastAsia="zh-TW"/>
+        </w:rPr>
+        <w:t>設計</w:t>
       </w:r>
     </w:p>
     <w:p>
@@ -9968,7 +11012,25 @@
           <w:szCs w:val="24"/>
           <w:lang w:eastAsia="zh-TW"/>
         </w:rPr>
-        <w:t>實驗組與控制駔之前後測</w:t>
+        <w:t>實驗組與控制</w:t>
+      </w:r>
+      <w:r>
+        <w:rPr>
+          <w:rFonts w:ascii="Times New Roman" w:eastAsia="標楷體" w:hAnsi="Times New Roman" w:cs="Times New Roman" w:hint="eastAsia"/>
+          <w:sz w:val="24"/>
+          <w:szCs w:val="24"/>
+          <w:lang w:eastAsia="zh-TW"/>
+        </w:rPr>
+        <w:t>組</w:t>
+      </w:r>
+      <w:r>
+        <w:rPr>
+          <w:rFonts w:ascii="Times New Roman" w:eastAsia="標楷體" w:hAnsi="Times New Roman" w:cs="Times New Roman" w:hint="eastAsia"/>
+          <w:sz w:val="24"/>
+          <w:szCs w:val="24"/>
+          <w:lang w:eastAsia="zh-TW"/>
+        </w:rPr>
+        <w:t>之前後測</w:t>
       </w:r>
       <w:r>
         <w:rPr>
@@ -10713,7 +11775,7 @@
         <w:pStyle w:val="a3"/>
         <w:numPr>
           <w:ilvl w:val="0"/>
-          <w:numId w:val="16"/>
+          <w:numId w:val="19"/>
         </w:numPr>
         <w:tabs>
           <w:tab w:val="left" w:pos="2550"/>
@@ -10723,17 +11785,28 @@
         <w:spacing w:beforeLines="50" w:before="120" w:afterLines="50" w:after="120"/>
         <w:rPr>
           <w:rFonts w:ascii="Times New Roman" w:eastAsia="標楷體" w:hAnsi="Times New Roman" w:cs="Times New Roman"/>
-          <w:szCs w:val="24"/>
-          <w:lang w:eastAsia="zh-TW"/>
-        </w:rPr>
-      </w:pPr>
-      <w:r>
-        <w:rPr>
-          <w:rFonts w:ascii="Times New Roman" w:eastAsia="標楷體" w:hAnsi="Times New Roman" w:cs="Times New Roman" w:hint="eastAsia"/>
-          <w:szCs w:val="24"/>
-          <w:lang w:eastAsia="zh-TW"/>
-        </w:rPr>
-        <w:t>實驗階段</w:t>
+          <w:sz w:val="24"/>
+          <w:szCs w:val="24"/>
+          <w:lang w:eastAsia="zh-TW"/>
+        </w:rPr>
+      </w:pPr>
+      <w:r>
+        <w:rPr>
+          <w:rFonts w:ascii="Times New Roman" w:eastAsia="標楷體" w:hAnsi="Times New Roman" w:cs="Times New Roman" w:hint="eastAsia"/>
+          <w:sz w:val="24"/>
+          <w:szCs w:val="24"/>
+          <w:lang w:eastAsia="zh-TW"/>
+        </w:rPr>
+        <w:t>實驗</w:t>
+      </w:r>
+      <w:r>
+        <w:rPr>
+          <w:rFonts w:ascii="Times New Roman" w:eastAsia="標楷體" w:hAnsi="Times New Roman" w:cs="Times New Roman" w:hint="eastAsia"/>
+          <w:sz w:val="24"/>
+          <w:szCs w:val="24"/>
+          <w:lang w:eastAsia="zh-TW"/>
+        </w:rPr>
+        <w:t>階段</w:t>
       </w:r>
     </w:p>
     <w:p>
@@ -12314,7 +13387,7 @@
         </w:rPr>
         <w:t>日。取自：</w:t>
       </w:r>
-      <w:hyperlink r:id="rId12" w:anchor=".WM4ec_mGNPY" w:history="1">
+      <w:hyperlink r:id="rId16" w:anchor=".WM4ec_mGNPY" w:history="1">
         <w:r>
           <w:rPr>
             <w:rStyle w:val="af7"/>
@@ -14073,7 +15146,7 @@
         </w:rPr>
         <w:t>日。取自：</w:t>
       </w:r>
-      <w:hyperlink r:id="rId13" w:history="1">
+      <w:hyperlink r:id="rId17" w:history="1">
         <w:r>
           <w:rPr>
             <w:rStyle w:val="af7"/>
@@ -14682,7 +15755,7 @@
         </w:rPr>
         <w:t xml:space="preserve"> Retrieved August 20, 2007, from </w:t>
       </w:r>
-      <w:hyperlink r:id="rId14" w:history="1">
+      <w:hyperlink r:id="rId18" w:history="1">
         <w:r>
           <w:rPr>
             <w:rStyle w:val="af7"/>
@@ -24864,7 +25937,7 @@
       </w:pPr>
     </w:p>
     <w:sectPr>
-      <w:footerReference w:type="default" r:id="rId15"/>
+      <w:footerReference w:type="default" r:id="rId19"/>
       <w:pgSz w:w="11900" w:h="16840"/>
       <w:pgMar w:top="1320" w:right="1260" w:bottom="280" w:left="1380" w:header="720" w:footer="720" w:gutter="0"/>
       <w:pgNumType w:start="1"/>
@@ -24904,7 +25977,6 @@
         <w:docPartUnique/>
       </w:docPartObj>
     </w:sdtPr>
-    <w:sdtEndPr/>
     <w:sdtContent>
       <w:p>
         <w:pPr>
@@ -24951,7 +26023,6 @@
         <w:docPartUnique/>
       </w:docPartObj>
     </w:sdtPr>
-    <w:sdtEndPr/>
     <w:sdtContent>
       <w:p>
         <w:pPr>
@@ -24972,7 +26043,7 @@
             <w:noProof/>
             <w:lang w:val="zh-TW" w:eastAsia="zh-TW"/>
           </w:rPr>
-          <w:t>5</w:t>
+          <w:t>12</w:t>
         </w:r>
         <w:r>
           <w:fldChar w:fldCharType="end"/>
@@ -25096,6 +26167,92 @@
     </w:lvl>
   </w:abstractNum>
   <w:abstractNum w:abstractNumId="1" w15:restartNumberingAfterBreak="0">
+    <w:nsid w:val="08B94FC8"/>
+    <w:multiLevelType w:val="hybridMultilevel"/>
+    <w:tmpl w:val="9F982006"/>
+    <w:lvl w:ilvl="0" w:tplc="0409000F">
+      <w:start w:val="1"/>
+      <w:numFmt w:val="decimal"/>
+      <w:lvlText w:val="%1."/>
+      <w:lvlJc w:val="left"/>
+      <w:pPr>
+        <w:ind w:left="1440" w:hanging="480"/>
+      </w:pPr>
+    </w:lvl>
+    <w:lvl w:ilvl="1" w:tplc="04090019" w:tentative="1">
+      <w:start w:val="1"/>
+      <w:numFmt w:val="ideographTraditional"/>
+      <w:lvlText w:val="%2、"/>
+      <w:lvlJc w:val="left"/>
+      <w:pPr>
+        <w:ind w:left="1920" w:hanging="480"/>
+      </w:pPr>
+    </w:lvl>
+    <w:lvl w:ilvl="2" w:tplc="0409001B" w:tentative="1">
+      <w:start w:val="1"/>
+      <w:numFmt w:val="lowerRoman"/>
+      <w:lvlText w:val="%3."/>
+      <w:lvlJc w:val="right"/>
+      <w:pPr>
+        <w:ind w:left="2400" w:hanging="480"/>
+      </w:pPr>
+    </w:lvl>
+    <w:lvl w:ilvl="3" w:tplc="0409000F" w:tentative="1">
+      <w:start w:val="1"/>
+      <w:numFmt w:val="decimal"/>
+      <w:lvlText w:val="%4."/>
+      <w:lvlJc w:val="left"/>
+      <w:pPr>
+        <w:ind w:left="2880" w:hanging="480"/>
+      </w:pPr>
+    </w:lvl>
+    <w:lvl w:ilvl="4" w:tplc="04090019" w:tentative="1">
+      <w:start w:val="1"/>
+      <w:numFmt w:val="ideographTraditional"/>
+      <w:lvlText w:val="%5、"/>
+      <w:lvlJc w:val="left"/>
+      <w:pPr>
+        <w:ind w:left="3360" w:hanging="480"/>
+      </w:pPr>
+    </w:lvl>
+    <w:lvl w:ilvl="5" w:tplc="0409001B" w:tentative="1">
+      <w:start w:val="1"/>
+      <w:numFmt w:val="lowerRoman"/>
+      <w:lvlText w:val="%6."/>
+      <w:lvlJc w:val="right"/>
+      <w:pPr>
+        <w:ind w:left="3840" w:hanging="480"/>
+      </w:pPr>
+    </w:lvl>
+    <w:lvl w:ilvl="6" w:tplc="0409000F" w:tentative="1">
+      <w:start w:val="1"/>
+      <w:numFmt w:val="decimal"/>
+      <w:lvlText w:val="%7."/>
+      <w:lvlJc w:val="left"/>
+      <w:pPr>
+        <w:ind w:left="4320" w:hanging="480"/>
+      </w:pPr>
+    </w:lvl>
+    <w:lvl w:ilvl="7" w:tplc="04090019" w:tentative="1">
+      <w:start w:val="1"/>
+      <w:numFmt w:val="ideographTraditional"/>
+      <w:lvlText w:val="%8、"/>
+      <w:lvlJc w:val="left"/>
+      <w:pPr>
+        <w:ind w:left="4800" w:hanging="480"/>
+      </w:pPr>
+    </w:lvl>
+    <w:lvl w:ilvl="8" w:tplc="0409001B" w:tentative="1">
+      <w:start w:val="1"/>
+      <w:numFmt w:val="lowerRoman"/>
+      <w:lvlText w:val="%9."/>
+      <w:lvlJc w:val="right"/>
+      <w:pPr>
+        <w:ind w:left="5280" w:hanging="480"/>
+      </w:pPr>
+    </w:lvl>
+  </w:abstractNum>
+  <w:abstractNum w:abstractNumId="2" w15:restartNumberingAfterBreak="0">
     <w:nsid w:val="115114D4"/>
     <w:multiLevelType w:val="hybridMultilevel"/>
     <w:tmpl w:val="D474EC1A"/>
@@ -25184,7 +26341,7 @@
       </w:pPr>
     </w:lvl>
   </w:abstractNum>
-  <w:abstractNum w:abstractNumId="2" w15:restartNumberingAfterBreak="0">
+  <w:abstractNum w:abstractNumId="3" w15:restartNumberingAfterBreak="0">
     <w:nsid w:val="18C32D7F"/>
     <w:multiLevelType w:val="hybridMultilevel"/>
     <w:tmpl w:val="0CEE51C8"/>
@@ -25273,7 +26430,7 @@
       </w:pPr>
     </w:lvl>
   </w:abstractNum>
-  <w:abstractNum w:abstractNumId="3" w15:restartNumberingAfterBreak="0">
+  <w:abstractNum w:abstractNumId="4" w15:restartNumberingAfterBreak="0">
     <w:nsid w:val="1C0520EA"/>
     <w:multiLevelType w:val="hybridMultilevel"/>
     <w:tmpl w:val="B76C5AD6"/>
@@ -25359,7 +26516,7 @@
       </w:pPr>
     </w:lvl>
   </w:abstractNum>
-  <w:abstractNum w:abstractNumId="4" w15:restartNumberingAfterBreak="0">
+  <w:abstractNum w:abstractNumId="5" w15:restartNumberingAfterBreak="0">
     <w:nsid w:val="3A812C9B"/>
     <w:multiLevelType w:val="hybridMultilevel"/>
     <w:tmpl w:val="B0B218F0"/>
@@ -25454,7 +26611,185 @@
       </w:pPr>
     </w:lvl>
   </w:abstractNum>
-  <w:abstractNum w:abstractNumId="5" w15:restartNumberingAfterBreak="0">
+  <w:abstractNum w:abstractNumId="6" w15:restartNumberingAfterBreak="0">
+    <w:nsid w:val="3B5024E4"/>
+    <w:multiLevelType w:val="hybridMultilevel"/>
+    <w:tmpl w:val="E4AE9B24"/>
+    <w:lvl w:ilvl="0" w:tplc="04090015">
+      <w:start w:val="1"/>
+      <w:numFmt w:val="taiwaneseCountingThousand"/>
+      <w:lvlText w:val="%1、"/>
+      <w:lvlJc w:val="left"/>
+      <w:pPr>
+        <w:ind w:left="480" w:hanging="480"/>
+      </w:pPr>
+      <w:rPr>
+        <w:rFonts w:hint="eastAsia"/>
+      </w:rPr>
+    </w:lvl>
+    <w:lvl w:ilvl="1" w:tplc="04090019" w:tentative="1">
+      <w:start w:val="1"/>
+      <w:numFmt w:val="ideographTraditional"/>
+      <w:lvlText w:val="%2、"/>
+      <w:lvlJc w:val="left"/>
+      <w:pPr>
+        <w:ind w:left="960" w:hanging="480"/>
+      </w:pPr>
+    </w:lvl>
+    <w:lvl w:ilvl="2" w:tplc="0409001B" w:tentative="1">
+      <w:start w:val="1"/>
+      <w:numFmt w:val="lowerRoman"/>
+      <w:lvlText w:val="%3."/>
+      <w:lvlJc w:val="right"/>
+      <w:pPr>
+        <w:ind w:left="1440" w:hanging="480"/>
+      </w:pPr>
+    </w:lvl>
+    <w:lvl w:ilvl="3" w:tplc="0409000F" w:tentative="1">
+      <w:start w:val="1"/>
+      <w:numFmt w:val="decimal"/>
+      <w:lvlText w:val="%4."/>
+      <w:lvlJc w:val="left"/>
+      <w:pPr>
+        <w:ind w:left="1920" w:hanging="480"/>
+      </w:pPr>
+    </w:lvl>
+    <w:lvl w:ilvl="4" w:tplc="04090019" w:tentative="1">
+      <w:start w:val="1"/>
+      <w:numFmt w:val="ideographTraditional"/>
+      <w:lvlText w:val="%5、"/>
+      <w:lvlJc w:val="left"/>
+      <w:pPr>
+        <w:ind w:left="2400" w:hanging="480"/>
+      </w:pPr>
+    </w:lvl>
+    <w:lvl w:ilvl="5" w:tplc="0409001B" w:tentative="1">
+      <w:start w:val="1"/>
+      <w:numFmt w:val="lowerRoman"/>
+      <w:lvlText w:val="%6."/>
+      <w:lvlJc w:val="right"/>
+      <w:pPr>
+        <w:ind w:left="2880" w:hanging="480"/>
+      </w:pPr>
+    </w:lvl>
+    <w:lvl w:ilvl="6" w:tplc="0409000F" w:tentative="1">
+      <w:start w:val="1"/>
+      <w:numFmt w:val="decimal"/>
+      <w:lvlText w:val="%7."/>
+      <w:lvlJc w:val="left"/>
+      <w:pPr>
+        <w:ind w:left="3360" w:hanging="480"/>
+      </w:pPr>
+    </w:lvl>
+    <w:lvl w:ilvl="7" w:tplc="04090019" w:tentative="1">
+      <w:start w:val="1"/>
+      <w:numFmt w:val="ideographTraditional"/>
+      <w:lvlText w:val="%8、"/>
+      <w:lvlJc w:val="left"/>
+      <w:pPr>
+        <w:ind w:left="3840" w:hanging="480"/>
+      </w:pPr>
+    </w:lvl>
+    <w:lvl w:ilvl="8" w:tplc="0409001B" w:tentative="1">
+      <w:start w:val="1"/>
+      <w:numFmt w:val="lowerRoman"/>
+      <w:lvlText w:val="%9."/>
+      <w:lvlJc w:val="right"/>
+      <w:pPr>
+        <w:ind w:left="4320" w:hanging="480"/>
+      </w:pPr>
+    </w:lvl>
+  </w:abstractNum>
+  <w:abstractNum w:abstractNumId="7" w15:restartNumberingAfterBreak="0">
+    <w:nsid w:val="416037B4"/>
+    <w:multiLevelType w:val="hybridMultilevel"/>
+    <w:tmpl w:val="E4AE9B24"/>
+    <w:lvl w:ilvl="0" w:tplc="04090015">
+      <w:start w:val="1"/>
+      <w:numFmt w:val="taiwaneseCountingThousand"/>
+      <w:lvlText w:val="%1、"/>
+      <w:lvlJc w:val="left"/>
+      <w:pPr>
+        <w:ind w:left="480" w:hanging="480"/>
+      </w:pPr>
+      <w:rPr>
+        <w:rFonts w:hint="eastAsia"/>
+      </w:rPr>
+    </w:lvl>
+    <w:lvl w:ilvl="1" w:tplc="04090019" w:tentative="1">
+      <w:start w:val="1"/>
+      <w:numFmt w:val="ideographTraditional"/>
+      <w:lvlText w:val="%2、"/>
+      <w:lvlJc w:val="left"/>
+      <w:pPr>
+        <w:ind w:left="960" w:hanging="480"/>
+      </w:pPr>
+    </w:lvl>
+    <w:lvl w:ilvl="2" w:tplc="0409001B" w:tentative="1">
+      <w:start w:val="1"/>
+      <w:numFmt w:val="lowerRoman"/>
+      <w:lvlText w:val="%3."/>
+      <w:lvlJc w:val="right"/>
+      <w:pPr>
+        <w:ind w:left="1440" w:hanging="480"/>
+      </w:pPr>
+    </w:lvl>
+    <w:lvl w:ilvl="3" w:tplc="0409000F" w:tentative="1">
+      <w:start w:val="1"/>
+      <w:numFmt w:val="decimal"/>
+      <w:lvlText w:val="%4."/>
+      <w:lvlJc w:val="left"/>
+      <w:pPr>
+        <w:ind w:left="1920" w:hanging="480"/>
+      </w:pPr>
+    </w:lvl>
+    <w:lvl w:ilvl="4" w:tplc="04090019" w:tentative="1">
+      <w:start w:val="1"/>
+      <w:numFmt w:val="ideographTraditional"/>
+      <w:lvlText w:val="%5、"/>
+      <w:lvlJc w:val="left"/>
+      <w:pPr>
+        <w:ind w:left="2400" w:hanging="480"/>
+      </w:pPr>
+    </w:lvl>
+    <w:lvl w:ilvl="5" w:tplc="0409001B" w:tentative="1">
+      <w:start w:val="1"/>
+      <w:numFmt w:val="lowerRoman"/>
+      <w:lvlText w:val="%6."/>
+      <w:lvlJc w:val="right"/>
+      <w:pPr>
+        <w:ind w:left="2880" w:hanging="480"/>
+      </w:pPr>
+    </w:lvl>
+    <w:lvl w:ilvl="6" w:tplc="0409000F" w:tentative="1">
+      <w:start w:val="1"/>
+      <w:numFmt w:val="decimal"/>
+      <w:lvlText w:val="%7."/>
+      <w:lvlJc w:val="left"/>
+      <w:pPr>
+        <w:ind w:left="3360" w:hanging="480"/>
+      </w:pPr>
+    </w:lvl>
+    <w:lvl w:ilvl="7" w:tplc="04090019" w:tentative="1">
+      <w:start w:val="1"/>
+      <w:numFmt w:val="ideographTraditional"/>
+      <w:lvlText w:val="%8、"/>
+      <w:lvlJc w:val="left"/>
+      <w:pPr>
+        <w:ind w:left="3840" w:hanging="480"/>
+      </w:pPr>
+    </w:lvl>
+    <w:lvl w:ilvl="8" w:tplc="0409001B" w:tentative="1">
+      <w:start w:val="1"/>
+      <w:numFmt w:val="lowerRoman"/>
+      <w:lvlText w:val="%9."/>
+      <w:lvlJc w:val="right"/>
+      <w:pPr>
+        <w:ind w:left="4320" w:hanging="480"/>
+      </w:pPr>
+    </w:lvl>
+  </w:abstractNum>
+  <w:abstractNum w:abstractNumId="8" w15:restartNumberingAfterBreak="0">
     <w:nsid w:val="4309719B"/>
     <w:multiLevelType w:val="hybridMultilevel"/>
     <w:tmpl w:val="54B8A4A8"/>
@@ -25540,7 +26875,7 @@
       </w:pPr>
     </w:lvl>
   </w:abstractNum>
-  <w:abstractNum w:abstractNumId="6" w15:restartNumberingAfterBreak="0">
+  <w:abstractNum w:abstractNumId="9" w15:restartNumberingAfterBreak="0">
     <w:nsid w:val="451322BE"/>
     <w:multiLevelType w:val="hybridMultilevel"/>
     <w:tmpl w:val="2E2E283A"/>
@@ -25629,7 +26964,7 @@
       </w:pPr>
     </w:lvl>
   </w:abstractNum>
-  <w:abstractNum w:abstractNumId="7" w15:restartNumberingAfterBreak="0">
+  <w:abstractNum w:abstractNumId="10" w15:restartNumberingAfterBreak="0">
     <w:nsid w:val="49064119"/>
     <w:multiLevelType w:val="hybridMultilevel"/>
     <w:tmpl w:val="6076151A"/>
@@ -25715,14 +27050,14 @@
       </w:pPr>
     </w:lvl>
   </w:abstractNum>
-  <w:abstractNum w:abstractNumId="8" w15:restartNumberingAfterBreak="0">
+  <w:abstractNum w:abstractNumId="11" w15:restartNumberingAfterBreak="0">
     <w:nsid w:val="55962BD1"/>
     <w:multiLevelType w:val="hybridMultilevel"/>
-    <w:tmpl w:val="587E42A6"/>
-    <w:lvl w:ilvl="0" w:tplc="EEE0C448">
+    <w:tmpl w:val="E4AE9B24"/>
+    <w:lvl w:ilvl="0" w:tplc="04090015">
       <w:start w:val="1"/>
       <w:numFmt w:val="taiwaneseCountingThousand"/>
-      <w:lvlText w:val="%1."/>
+      <w:lvlText w:val="%1、"/>
       <w:lvlJc w:val="left"/>
       <w:pPr>
         <w:ind w:left="480" w:hanging="480"/>
@@ -25804,7 +27139,7 @@
       </w:pPr>
     </w:lvl>
   </w:abstractNum>
-  <w:abstractNum w:abstractNumId="9" w15:restartNumberingAfterBreak="0">
+  <w:abstractNum w:abstractNumId="12" w15:restartNumberingAfterBreak="0">
     <w:nsid w:val="58A87745"/>
     <w:multiLevelType w:val="hybridMultilevel"/>
     <w:tmpl w:val="D7381A48"/>
@@ -25890,7 +27225,7 @@
       </w:pPr>
     </w:lvl>
   </w:abstractNum>
-  <w:abstractNum w:abstractNumId="10" w15:restartNumberingAfterBreak="0">
+  <w:abstractNum w:abstractNumId="13" w15:restartNumberingAfterBreak="0">
     <w:nsid w:val="5E121EC1"/>
     <w:multiLevelType w:val="hybridMultilevel"/>
     <w:tmpl w:val="BDE6B63C"/>
@@ -25976,7 +27311,100 @@
       </w:pPr>
     </w:lvl>
   </w:abstractNum>
-  <w:abstractNum w:abstractNumId="11" w15:restartNumberingAfterBreak="0">
+  <w:abstractNum w:abstractNumId="14" w15:restartNumberingAfterBreak="0">
+    <w:nsid w:val="64A9661A"/>
+    <w:multiLevelType w:val="hybridMultilevel"/>
+    <w:tmpl w:val="1570BB64"/>
+    <w:lvl w:ilvl="0" w:tplc="C43A9D94">
+      <w:start w:val="1"/>
+      <w:numFmt w:val="taiwaneseCountingThousand"/>
+      <w:lvlText w:val="(%1)"/>
+      <w:lvlJc w:val="left"/>
+      <w:pPr>
+        <w:ind w:left="960" w:hanging="480"/>
+      </w:pPr>
+      <w:rPr>
+        <w:rFonts w:hint="eastAsia"/>
+        <w:b w:val="0"/>
+        <w:i w:val="0"/>
+        <w:sz w:val="24"/>
+        <w:szCs w:val="32"/>
+      </w:rPr>
+    </w:lvl>
+    <w:lvl w:ilvl="1" w:tplc="04090019" w:tentative="1">
+      <w:start w:val="1"/>
+      <w:numFmt w:val="ideographTraditional"/>
+      <w:lvlText w:val="%2、"/>
+      <w:lvlJc w:val="left"/>
+      <w:pPr>
+        <w:ind w:left="1440" w:hanging="480"/>
+      </w:pPr>
+    </w:lvl>
+    <w:lvl w:ilvl="2" w:tplc="0409001B" w:tentative="1">
+      <w:start w:val="1"/>
+      <w:numFmt w:val="lowerRoman"/>
+      <w:lvlText w:val="%3."/>
+      <w:lvlJc w:val="right"/>
+      <w:pPr>
+        <w:ind w:left="1920" w:hanging="480"/>
+      </w:pPr>
+    </w:lvl>
+    <w:lvl w:ilvl="3" w:tplc="0409000F" w:tentative="1">
+      <w:start w:val="1"/>
+      <w:numFmt w:val="decimal"/>
+      <w:lvlText w:val="%4."/>
+      <w:lvlJc w:val="left"/>
+      <w:pPr>
+        <w:ind w:left="2400" w:hanging="480"/>
+      </w:pPr>
+    </w:lvl>
+    <w:lvl w:ilvl="4" w:tplc="04090019" w:tentative="1">
+      <w:start w:val="1"/>
+      <w:numFmt w:val="ideographTraditional"/>
+      <w:lvlText w:val="%5、"/>
+      <w:lvlJc w:val="left"/>
+      <w:pPr>
+        <w:ind w:left="2880" w:hanging="480"/>
+      </w:pPr>
+    </w:lvl>
+    <w:lvl w:ilvl="5" w:tplc="0409001B" w:tentative="1">
+      <w:start w:val="1"/>
+      <w:numFmt w:val="lowerRoman"/>
+      <w:lvlText w:val="%6."/>
+      <w:lvlJc w:val="right"/>
+      <w:pPr>
+        <w:ind w:left="3360" w:hanging="480"/>
+      </w:pPr>
+    </w:lvl>
+    <w:lvl w:ilvl="6" w:tplc="0409000F" w:tentative="1">
+      <w:start w:val="1"/>
+      <w:numFmt w:val="decimal"/>
+      <w:lvlText w:val="%7."/>
+      <w:lvlJc w:val="left"/>
+      <w:pPr>
+        <w:ind w:left="3840" w:hanging="480"/>
+      </w:pPr>
+    </w:lvl>
+    <w:lvl w:ilvl="7" w:tplc="04090019" w:tentative="1">
+      <w:start w:val="1"/>
+      <w:numFmt w:val="ideographTraditional"/>
+      <w:lvlText w:val="%8、"/>
+      <w:lvlJc w:val="left"/>
+      <w:pPr>
+        <w:ind w:left="4320" w:hanging="480"/>
+      </w:pPr>
+    </w:lvl>
+    <w:lvl w:ilvl="8" w:tplc="0409001B" w:tentative="1">
+      <w:start w:val="1"/>
+      <w:numFmt w:val="lowerRoman"/>
+      <w:lvlText w:val="%9."/>
+      <w:lvlJc w:val="right"/>
+      <w:pPr>
+        <w:ind w:left="4800" w:hanging="480"/>
+      </w:pPr>
+    </w:lvl>
+  </w:abstractNum>
+  <w:abstractNum w:abstractNumId="15" w15:restartNumberingAfterBreak="0">
     <w:nsid w:val="66451F1F"/>
     <w:multiLevelType w:val="hybridMultilevel"/>
     <w:tmpl w:val="4B9AB606"/>
@@ -26062,7 +27490,7 @@
       </w:pPr>
     </w:lvl>
   </w:abstractNum>
-  <w:abstractNum w:abstractNumId="12" w15:restartNumberingAfterBreak="0">
+  <w:abstractNum w:abstractNumId="16" w15:restartNumberingAfterBreak="0">
     <w:nsid w:val="6B741B8D"/>
     <w:multiLevelType w:val="hybridMultilevel"/>
     <w:tmpl w:val="763074D4"/>
@@ -26186,7 +27614,7 @@
       </w:pPr>
     </w:lvl>
   </w:abstractNum>
-  <w:abstractNum w:abstractNumId="13" w15:restartNumberingAfterBreak="0">
+  <w:abstractNum w:abstractNumId="17" w15:restartNumberingAfterBreak="0">
     <w:nsid w:val="6E324B54"/>
     <w:multiLevelType w:val="hybridMultilevel"/>
     <w:tmpl w:val="22D0EEF0"/>
@@ -26272,7 +27700,7 @@
       </w:pPr>
     </w:lvl>
   </w:abstractNum>
-  <w:abstractNum w:abstractNumId="14" w15:restartNumberingAfterBreak="0">
+  <w:abstractNum w:abstractNumId="18" w15:restartNumberingAfterBreak="0">
     <w:nsid w:val="787501FB"/>
     <w:multiLevelType w:val="hybridMultilevel"/>
     <w:tmpl w:val="2E2E283A"/>
@@ -26361,7 +27789,7 @@
       </w:pPr>
     </w:lvl>
   </w:abstractNum>
-  <w:abstractNum w:abstractNumId="15" w15:restartNumberingAfterBreak="0">
+  <w:abstractNum w:abstractNumId="19" w15:restartNumberingAfterBreak="0">
     <w:nsid w:val="791D2755"/>
     <w:multiLevelType w:val="hybridMultilevel"/>
     <w:tmpl w:val="2B6E92AA"/>
@@ -26447,10 +27875,10 @@
       </w:pPr>
     </w:lvl>
   </w:abstractNum>
-  <w:abstractNum w:abstractNumId="16" w15:restartNumberingAfterBreak="0">
+  <w:abstractNum w:abstractNumId="20" w15:restartNumberingAfterBreak="0">
     <w:nsid w:val="7C7033C2"/>
     <w:multiLevelType w:val="hybridMultilevel"/>
-    <w:tmpl w:val="A8EE557A"/>
+    <w:tmpl w:val="916A0266"/>
     <w:lvl w:ilvl="0" w:tplc="EEE0C448">
       <w:start w:val="1"/>
       <w:numFmt w:val="taiwaneseCountingThousand"/>
@@ -26463,14 +27891,21 @@
         <w:rFonts w:hint="eastAsia"/>
       </w:rPr>
     </w:lvl>
-    <w:lvl w:ilvl="1" w:tplc="04090019">
+    <w:lvl w:ilvl="1" w:tplc="C43A9D94">
       <w:start w:val="1"/>
-      <w:numFmt w:val="ideographTraditional"/>
-      <w:lvlText w:val="%2、"/>
+      <w:numFmt w:val="taiwaneseCountingThousand"/>
+      <w:lvlText w:val="(%2)"/>
       <w:lvlJc w:val="left"/>
       <w:pPr>
         <w:ind w:left="960" w:hanging="480"/>
       </w:pPr>
+      <w:rPr>
+        <w:rFonts w:hint="eastAsia"/>
+        <w:b w:val="0"/>
+        <w:i w:val="0"/>
+        <w:sz w:val="24"/>
+        <w:szCs w:val="32"/>
+      </w:rPr>
     </w:lvl>
     <w:lvl w:ilvl="2" w:tplc="0409001B">
       <w:start w:val="1"/>
@@ -26537,55 +27972,67 @@
     </w:lvl>
   </w:abstractNum>
   <w:num w:numId="1">
+    <w:abstractNumId w:val="16"/>
+  </w:num>
+  <w:num w:numId="2">
+    <w:abstractNumId w:val="18"/>
+  </w:num>
+  <w:num w:numId="3">
+    <w:abstractNumId w:val="9"/>
+  </w:num>
+  <w:num w:numId="4">
+    <w:abstractNumId w:val="15"/>
+  </w:num>
+  <w:num w:numId="5">
+    <w:abstractNumId w:val="2"/>
+  </w:num>
+  <w:num w:numId="6">
+    <w:abstractNumId w:val="5"/>
+  </w:num>
+  <w:num w:numId="7">
+    <w:abstractNumId w:val="19"/>
+  </w:num>
+  <w:num w:numId="8">
+    <w:abstractNumId w:val="10"/>
+  </w:num>
+  <w:num w:numId="9">
     <w:abstractNumId w:val="12"/>
   </w:num>
-  <w:num w:numId="2">
-    <w:abstractNumId w:val="14"/>
+  <w:num w:numId="10">
+    <w:abstractNumId w:val="8"/>
   </w:num>
-  <w:num w:numId="3">
-    <w:abstractNumId w:val="6"/>
+  <w:num w:numId="11">
+    <w:abstractNumId w:val="4"/>
   </w:num>
-  <w:num w:numId="4">
+  <w:num w:numId="12">
     <w:abstractNumId w:val="11"/>
   </w:num>
-  <w:num w:numId="5">
-    <w:abstractNumId w:val="1"/>
+  <w:num w:numId="13">
+    <w:abstractNumId w:val="17"/>
   </w:num>
-  <w:num w:numId="6">
-    <w:abstractNumId w:val="4"/>
+  <w:num w:numId="14">
+    <w:abstractNumId w:val="20"/>
   </w:num>
-  <w:num w:numId="7">
-    <w:abstractNumId w:val="15"/>
-  </w:num>
-  <w:num w:numId="8">
-    <w:abstractNumId w:val="7"/>
-  </w:num>
-  <w:num w:numId="9">
-    <w:abstractNumId w:val="9"/>
-  </w:num>
-  <w:num w:numId="10">
-    <w:abstractNumId w:val="5"/>
-  </w:num>
-  <w:num w:numId="11">
-    <w:abstractNumId w:val="3"/>
-  </w:num>
-  <w:num w:numId="12">
-    <w:abstractNumId w:val="8"/>
-  </w:num>
-  <w:num w:numId="13">
+  <w:num w:numId="15">
     <w:abstractNumId w:val="13"/>
   </w:num>
-  <w:num w:numId="14">
-    <w:abstractNumId w:val="16"/>
-  </w:num>
-  <w:num w:numId="15">
-    <w:abstractNumId w:val="10"/>
-  </w:num>
   <w:num w:numId="16">
-    <w:abstractNumId w:val="2"/>
+    <w:abstractNumId w:val="3"/>
   </w:num>
   <w:num w:numId="17">
     <w:abstractNumId w:val="0"/>
+  </w:num>
+  <w:num w:numId="18">
+    <w:abstractNumId w:val="7"/>
+  </w:num>
+  <w:num w:numId="19">
+    <w:abstractNumId w:val="6"/>
+  </w:num>
+  <w:num w:numId="20">
+    <w:abstractNumId w:val="1"/>
+  </w:num>
+  <w:num w:numId="21">
+    <w:abstractNumId w:val="14"/>
   </w:num>
 </w:numbering>
 </file>
@@ -27731,7 +29178,7 @@
 </file>
 
 <file path=customXml/itemProps1.xml><?xml version="1.0" encoding="utf-8"?>
-<ds:datastoreItem xmlns:ds="http://schemas.openxmlformats.org/officeDocument/2006/customXml" ds:itemID="{9544F9A8-92EC-41EB-977F-F6F0533B44B9}">
+<ds:datastoreItem xmlns:ds="http://schemas.openxmlformats.org/officeDocument/2006/customXml" ds:itemID="{C5F23BBB-33B1-4F56-AC3B-505B2BE2553A}">
   <ds:schemaRefs>
     <ds:schemaRef ds:uri="http://schemas.openxmlformats.org/officeDocument/2006/bibliography"/>
   </ds:schemaRefs>

</xml_diff>